<commit_message>
Lab Report Done- Appendix pending
</commit_message>
<xml_diff>
--- a/SRS.docx
+++ b/SRS.docx
@@ -2661,12 +2661,14 @@
           <w:numId w:val="11"/>
         </w:numPr>
         <w:rPr>
+          <w:rFonts w:ascii="Times New Roman" w:hAnsi="Times New Roman"/>
           <w:b/>
           <w:sz w:val="36"/>
         </w:rPr>
       </w:pPr>
       <w:r>
         <w:rPr>
+          <w:rFonts w:ascii="Times New Roman" w:hAnsi="Times New Roman"/>
           <w:b/>
           <w:sz w:val="32"/>
         </w:rPr>
@@ -2711,12 +2713,14 @@
           <w:numId w:val="14"/>
         </w:numPr>
         <w:rPr>
-          <w:b/>
-          <w:sz w:val="28"/>
-        </w:rPr>
-      </w:pPr>
-      <w:r>
-        <w:rPr>
+          <w:rFonts w:ascii="Times New Roman" w:hAnsi="Times New Roman"/>
+          <w:b/>
+          <w:sz w:val="28"/>
+        </w:rPr>
+      </w:pPr>
+      <w:r>
+        <w:rPr>
+          <w:rFonts w:ascii="Times New Roman" w:hAnsi="Times New Roman"/>
           <w:b/>
           <w:sz w:val="28"/>
         </w:rPr>
@@ -2934,12 +2938,14 @@
           <w:numId w:val="14"/>
         </w:numPr>
         <w:rPr>
-          <w:b/>
-          <w:sz w:val="28"/>
-        </w:rPr>
-      </w:pPr>
-      <w:r>
-        <w:rPr>
+          <w:rFonts w:ascii="Times New Roman" w:hAnsi="Times New Roman"/>
+          <w:b/>
+          <w:sz w:val="28"/>
+        </w:rPr>
+      </w:pPr>
+      <w:r>
+        <w:rPr>
+          <w:rFonts w:ascii="Times New Roman" w:hAnsi="Times New Roman"/>
           <w:b/>
           <w:sz w:val="28"/>
         </w:rPr>
@@ -3279,14 +3285,7 @@
           <w:b/>
           <w:sz w:val="28"/>
         </w:rPr>
-        <w:t xml:space="preserve">2.3.1 </w:t>
-      </w:r>
-      <w:r>
-        <w:rPr>
-          <w:b/>
-          <w:sz w:val="28"/>
-        </w:rPr>
-        <w:t>Patient</w:t>
+        <w:t>2.3.1 Patient</w:t>
       </w:r>
     </w:p>
     <w:p>
@@ -3324,21 +3323,7 @@
           <w:rFonts w:ascii="Times New Roman" w:hAnsi="Times New Roman"/>
           <w:sz w:val="24"/>
         </w:rPr>
-        <w:t xml:space="preserve">Given that a patient has installed the application, then the patient should be able to register through </w:t>
-      </w:r>
-      <w:r>
-        <w:rPr>
-          <w:rFonts w:ascii="Times New Roman" w:hAnsi="Times New Roman"/>
-          <w:sz w:val="24"/>
-        </w:rPr>
-        <w:t>it</w:t>
-      </w:r>
-      <w:r>
-        <w:rPr>
-          <w:rFonts w:ascii="Times New Roman" w:hAnsi="Times New Roman"/>
-          <w:sz w:val="24"/>
-        </w:rPr>
-        <w:t>. The patient must provide patient-name, password and e-mail address. The patient can choose to provide a regularly used phone number.</w:t>
+        <w:t>Given that a patient has installed the application, then the patient should be able to register through it. The patient must provide patient-name, password and e-mail address. The patient can choose to provide a regularly used phone number.</w:t>
       </w:r>
       <w:r>
         <w:rPr>
@@ -3484,14 +3469,7 @@
           <w:rFonts w:ascii="Times New Roman" w:hAnsi="Times New Roman"/>
           <w:sz w:val="24"/>
         </w:rPr>
-        <w:t xml:space="preserve">Patient searches for doctor either by the specialization, or </w:t>
-      </w:r>
-      <w:r>
-        <w:rPr>
-          <w:rFonts w:ascii="Times New Roman" w:hAnsi="Times New Roman"/>
-          <w:sz w:val="24"/>
-        </w:rPr>
-        <w:t>by doctor name. Search results are displayed in a list, with a maximum of 50 results.</w:t>
+        <w:t>Patient searches for doctor either by the specialization, or by doctor name. Search results are displayed in a list, with a maximum of 50 results.</w:t>
       </w:r>
       <w:r>
         <w:rPr>
@@ -3628,28 +3606,7 @@
           <w:rFonts w:ascii="Times New Roman" w:hAnsi="Times New Roman"/>
           <w:sz w:val="24"/>
         </w:rPr>
-        <w:t>Doctor needs</w:t>
-      </w:r>
-      <w:r>
-        <w:rPr>
-          <w:rFonts w:ascii="Times New Roman" w:hAnsi="Times New Roman"/>
-          <w:sz w:val="24"/>
-        </w:rPr>
-        <w:t xml:space="preserve"> to specify </w:t>
-      </w:r>
-      <w:r>
-        <w:rPr>
-          <w:rFonts w:ascii="Times New Roman" w:hAnsi="Times New Roman"/>
-          <w:sz w:val="24"/>
-        </w:rPr>
-        <w:t>name, password</w:t>
-      </w:r>
-      <w:r>
-        <w:rPr>
-          <w:rFonts w:ascii="Times New Roman" w:hAnsi="Times New Roman"/>
-          <w:sz w:val="24"/>
-        </w:rPr>
-        <w:t>, email address, clinic name, location, visiting hours, qualifications, specialization(s), and experience for registration.</w:t>
+        <w:t>Doctor needs to specify name, password, email address, clinic name, location, visiting hours, qualifications, specialization(s), and experience for registration.</w:t>
       </w:r>
       <w:r>
         <w:rPr>
@@ -3702,49 +3659,7 @@
           <w:rFonts w:ascii="Times New Roman" w:hAnsi="Times New Roman"/>
           <w:sz w:val="24"/>
         </w:rPr>
-        <w:t xml:space="preserve">Given that a </w:t>
-      </w:r>
-      <w:r>
-        <w:rPr>
-          <w:rFonts w:ascii="Times New Roman" w:hAnsi="Times New Roman"/>
-          <w:sz w:val="24"/>
-        </w:rPr>
-        <w:t>doctor</w:t>
-      </w:r>
-      <w:r>
-        <w:rPr>
-          <w:rFonts w:ascii="Times New Roman" w:hAnsi="Times New Roman"/>
-          <w:sz w:val="24"/>
-        </w:rPr>
-        <w:t xml:space="preserve"> has registered, </w:t>
-      </w:r>
-      <w:r>
-        <w:rPr>
-          <w:rFonts w:ascii="Times New Roman" w:hAnsi="Times New Roman"/>
-          <w:sz w:val="24"/>
-        </w:rPr>
-        <w:t>he</w:t>
-      </w:r>
-      <w:r>
-        <w:rPr>
-          <w:rFonts w:ascii="Times New Roman" w:hAnsi="Times New Roman"/>
-          <w:sz w:val="24"/>
-        </w:rPr>
-        <w:t xml:space="preserve"> should be able to log in to the application using credentials provided at the time of registration. The log-in information will be stored on the device and in the future the </w:t>
-      </w:r>
-      <w:r>
-        <w:rPr>
-          <w:rFonts w:ascii="Times New Roman" w:hAnsi="Times New Roman"/>
-          <w:sz w:val="24"/>
-        </w:rPr>
-        <w:t>doctor</w:t>
-      </w:r>
-      <w:r>
-        <w:rPr>
-          <w:rFonts w:ascii="Times New Roman" w:hAnsi="Times New Roman"/>
-          <w:sz w:val="24"/>
-        </w:rPr>
-        <w:t xml:space="preserve"> should be logged in automatically.</w:t>
+        <w:t>Given that a doctor has registered, he should be able to log in to the application using credentials provided at the time of registration. The log-in information will be stored on the device and in the future the doctor should be logged in automatically.</w:t>
       </w:r>
       <w:r>
         <w:rPr>
@@ -4046,6 +3961,7 @@
       </w:r>
       <w:r>
         <w:rPr>
+          <w:rFonts w:ascii="Times New Roman" w:hAnsi="Times New Roman"/>
           <w:b/>
           <w:sz w:val="28"/>
         </w:rPr>
@@ -4175,15 +4091,7 @@
           <w:sz w:val="24"/>
           <w:szCs w:val="24"/>
         </w:rPr>
-        <w:t xml:space="preserve">Since neither the mobile application nor the web portal have any designated hardware, it does not have any direct hardware interfaces. </w:t>
-      </w:r>
-      <w:r>
-        <w:rPr>
-          <w:rFonts w:ascii="Times New Roman" w:hAnsi="Times New Roman"/>
-          <w:sz w:val="24"/>
-          <w:szCs w:val="24"/>
-        </w:rPr>
-        <w:t>The interfacing with the input panel and the database are handled by the underlying operating systems.</w:t>
+        <w:t>Since neither the mobile application nor the web portal have any designated hardware, it does not have any direct hardware interfaces. The interfacing with the input panel and the database are handled by the underlying operating systems.</w:t>
       </w:r>
     </w:p>
     <w:p>
@@ -4511,10 +4419,7 @@
         <w:ind w:left="720"/>
       </w:pPr>
       <w:r>
-        <w:t>In our project the detailed design of the database and the data flow is given by DFD. A data flow diagram (DFD) maps out the flow of information for any process or system. Various symbols and shapes are used to show data inputs, outputs, storage points, processes and the routes between each destination.</w:t>
-      </w:r>
-      <w:r>
-        <w:t xml:space="preserve"> </w:t>
+        <w:t xml:space="preserve">In our project the detailed design of the database and the data flow is given by DFD. A data flow diagram (DFD) maps out the flow of information for any process or system. Various symbols and shapes are used to show data inputs, outputs, storage points, processes and the routes between each destination. </w:t>
       </w:r>
     </w:p>
     <w:p>
@@ -4522,10 +4427,7 @@
         <w:ind w:left="720"/>
       </w:pPr>
       <w:r>
-        <w:t xml:space="preserve">Data </w:t>
-      </w:r>
-      <w:r>
-        <w:t>flow diagrams are used to graphically represent the flow of data in a business information system. DFD describes the processes that are involved in a system to transfer data from the input to the file storage and reports generation.</w:t>
+        <w:t>Data flow diagrams are used to graphically represent the flow of data in a business information system. DFD describes the processes that are involved in a system to transfer data from the input to the file storage and reports generation.</w:t>
       </w:r>
     </w:p>
     <w:p>
@@ -4582,43 +4484,7 @@
           <w:sz w:val="24"/>
           <w:szCs w:val="28"/>
         </w:rPr>
-        <w:t xml:space="preserve">DFD Level 0 is also called a Context Diagram. It’s a basic overview of the whole system or process being analyzed or modeled. It’s designed to be an at-a-glance view, showing the system as a single high-level process, with its relationship to external entities. </w:t>
-      </w:r>
-      <w:r>
-        <w:rPr>
-          <w:rFonts w:ascii="Times New Roman" w:hAnsi="Times New Roman"/>
-          <w:b w:val="0"/>
-          <w:sz w:val="24"/>
-          <w:szCs w:val="28"/>
-        </w:rPr>
-        <w:t xml:space="preserve">Here patient and doctor entity interact with each other with the help of the health diagnostics system. </w:t>
-      </w:r>
-      <w:r>
-        <w:rPr>
-          <w:rFonts w:ascii="Times New Roman" w:hAnsi="Times New Roman"/>
-          <w:b w:val="0"/>
-          <w:sz w:val="24"/>
-          <w:szCs w:val="28"/>
-        </w:rPr>
-        <w:t>Fig</w:t>
-      </w:r>
-      <w:r>
-        <w:rPr>
-          <w:rFonts w:ascii="Times New Roman" w:hAnsi="Times New Roman"/>
-          <w:b w:val="0"/>
-          <w:sz w:val="24"/>
-          <w:szCs w:val="28"/>
-        </w:rPr>
-        <w:t>.</w:t>
-      </w:r>
-      <w:r>
-        <w:rPr>
-          <w:rFonts w:ascii="Times New Roman" w:hAnsi="Times New Roman"/>
-          <w:b w:val="0"/>
-          <w:sz w:val="24"/>
-          <w:szCs w:val="28"/>
-        </w:rPr>
-        <w:t xml:space="preserve"> 2 illustrates our level 0 DFD.</w:t>
+        <w:t>DFD Level 0 is also called a Context Diagram. It’s a basic overview of the whole system or process being analyzed or modeled. It’s designed to be an at-a-glance view, showing the system as a single high-level process, with its relationship to external entities. Here patient and doctor entity interact with each other with the help of the health diagnostics system. Fig. 2 illustrates our level 0 DFD.</w:t>
       </w:r>
     </w:p>
     <w:p/>
@@ -4796,23 +4662,7 @@
           <w:sz w:val="24"/>
           <w:szCs w:val="28"/>
         </w:rPr>
-        <w:t xml:space="preserve">DFD Level 1 provides a more detailed breakout of pieces of the Context Level Diagram. </w:t>
-      </w:r>
-      <w:r>
-        <w:rPr>
-          <w:rFonts w:ascii="Times New Roman" w:hAnsi="Times New Roman"/>
-          <w:sz w:val="24"/>
-          <w:szCs w:val="28"/>
-        </w:rPr>
-        <w:t xml:space="preserve">The patient can set an appointment with the doctor by requesting to the system which fetched the patient data from the database. In the same way doctors can accept/reject the appointment and prescribe as appropriate treatment </w:t>
-      </w:r>
-      <w:r>
-        <w:rPr>
-          <w:rFonts w:ascii="Times New Roman" w:hAnsi="Times New Roman"/>
-          <w:sz w:val="24"/>
-          <w:szCs w:val="28"/>
-        </w:rPr>
-        <w:t>as shown in fig.3</w:t>
+        <w:t>DFD Level 1 provides a more detailed breakout of pieces of the Context Level Diagram. The patient can set an appointment with the doctor by requesting to the system which fetched the patient data from the database. In the same way doctors can accept/reject the appointment and prescribe as appropriate treatment as shown in fig.3</w:t>
       </w:r>
     </w:p>
     <w:p>
@@ -5038,19 +4888,98 @@
       </w:pPr>
       <w:r>
         <w:rPr>
+          <w:rFonts w:ascii="Times New Roman" w:hAnsi="Times New Roman"/>
+          <w:noProof/>
+        </w:rPr>
+        <w:drawing>
+          <wp:anchor distT="0" distB="0" distL="114300" distR="114300" simplePos="0" relativeHeight="251667456" behindDoc="1" locked="0" layoutInCell="1" allowOverlap="1" wp14:anchorId="42EF4C56" wp14:editId="574E978B">
+            <wp:simplePos x="0" y="0"/>
+            <wp:positionH relativeFrom="margin">
+              <wp:posOffset>74930</wp:posOffset>
+            </wp:positionH>
+            <wp:positionV relativeFrom="paragraph">
+              <wp:posOffset>2129790</wp:posOffset>
+            </wp:positionV>
+            <wp:extent cx="5913120" cy="3223260"/>
+            <wp:effectExtent l="19050" t="19050" r="11430" b="15240"/>
+            <wp:wrapTight wrapText="bothSides">
+              <wp:wrapPolygon edited="0">
+                <wp:start x="-70" y="-128"/>
+                <wp:lineTo x="-70" y="21574"/>
+                <wp:lineTo x="21572" y="21574"/>
+                <wp:lineTo x="21572" y="-128"/>
+                <wp:lineTo x="-70" y="-128"/>
+              </wp:wrapPolygon>
+            </wp:wrapTight>
+            <wp:docPr id="14" name="Picture 14"/>
+            <wp:cNvGraphicFramePr>
+              <a:graphicFrameLocks xmlns:a="http://schemas.openxmlformats.org/drawingml/2006/main" noChangeAspect="1"/>
+            </wp:cNvGraphicFramePr>
+            <a:graphic xmlns:a="http://schemas.openxmlformats.org/drawingml/2006/main">
+              <a:graphicData uri="http://schemas.openxmlformats.org/drawingml/2006/picture">
+                <pic:pic xmlns:pic="http://schemas.openxmlformats.org/drawingml/2006/picture">
+                  <pic:nvPicPr>
+                    <pic:cNvPr id="0" name="Picture 8"/>
+                    <pic:cNvPicPr>
+                      <a:picLocks noChangeAspect="1" noChangeArrowheads="1"/>
+                    </pic:cNvPicPr>
+                  </pic:nvPicPr>
+                  <pic:blipFill>
+                    <a:blip r:embed="rId12">
+                      <a:extLst>
+                        <a:ext uri="{28A0092B-C50C-407E-A947-70E740481C1C}">
+                          <a14:useLocalDpi xmlns:a14="http://schemas.microsoft.com/office/drawing/2010/main" val="0"/>
+                        </a:ext>
+                      </a:extLst>
+                    </a:blip>
+                    <a:srcRect/>
+                    <a:stretch>
+                      <a:fillRect/>
+                    </a:stretch>
+                  </pic:blipFill>
+                  <pic:spPr bwMode="auto">
+                    <a:xfrm>
+                      <a:off x="0" y="0"/>
+                      <a:ext cx="5913120" cy="3223260"/>
+                    </a:xfrm>
+                    <a:prstGeom prst="rect">
+                      <a:avLst/>
+                    </a:prstGeom>
+                    <a:noFill/>
+                    <a:ln>
+                      <a:solidFill>
+                        <a:schemeClr val="accent1"/>
+                      </a:solidFill>
+                    </a:ln>
+                  </pic:spPr>
+                </pic:pic>
+              </a:graphicData>
+            </a:graphic>
+            <wp14:sizeRelH relativeFrom="margin">
+              <wp14:pctWidth>0</wp14:pctWidth>
+            </wp14:sizeRelH>
+            <wp14:sizeRelV relativeFrom="margin">
+              <wp14:pctHeight>0</wp14:pctHeight>
+            </wp14:sizeRelV>
+          </wp:anchor>
+        </w:drawing>
+      </w:r>
+      <w:r>
+        <w:rPr>
+          <w:rFonts w:ascii="Times New Roman" w:hAnsi="Times New Roman"/>
           <w:noProof/>
           <w:lang w:eastAsia="en-IN"/>
         </w:rPr>
         <mc:AlternateContent>
           <mc:Choice Requires="wps">
             <w:drawing>
-              <wp:anchor distT="0" distB="0" distL="114300" distR="114300" simplePos="0" relativeHeight="251664384" behindDoc="1" locked="0" layoutInCell="1" allowOverlap="1" wp14:anchorId="585F2506" wp14:editId="65980B68">
+              <wp:anchor distT="0" distB="0" distL="114300" distR="114300" simplePos="0" relativeHeight="251664384" behindDoc="1" locked="0" layoutInCell="1" allowOverlap="1" wp14:anchorId="585F2506" wp14:editId="2002C6D4">
                 <wp:simplePos x="0" y="0"/>
                 <wp:positionH relativeFrom="column">
-                  <wp:posOffset>625475</wp:posOffset>
+                  <wp:posOffset>572135</wp:posOffset>
                 </wp:positionH>
                 <wp:positionV relativeFrom="paragraph">
-                  <wp:posOffset>4712970</wp:posOffset>
+                  <wp:posOffset>5421630</wp:posOffset>
                 </wp:positionV>
                 <wp:extent cx="5514340" cy="635"/>
                 <wp:effectExtent l="0" t="0" r="0" b="0"/>
@@ -5174,7 +5103,7 @@
                 <v:stroke joinstyle="miter"/>
                 <v:path gradientshapeok="t" o:connecttype="rect"/>
               </v:shapetype>
-              <v:shape id="Text Box 8" o:spid="_x0000_s1026" type="#_x0000_t202" style="position:absolute;left:0;text-align:left;margin-left:49.25pt;margin-top:371.1pt;width:434.2pt;height:.05pt;z-index:-251652096;visibility:visible;mso-wrap-style:square;mso-wrap-distance-left:9pt;mso-wrap-distance-top:0;mso-wrap-distance-right:9pt;mso-wrap-distance-bottom:0;mso-position-horizontal:absolute;mso-position-horizontal-relative:text;mso-position-vertical:absolute;mso-position-vertical-relative:text;v-text-anchor:top" o:gfxdata="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" stroked="f">
+              <v:shape id="Text Box 8" o:spid="_x0000_s1026" type="#_x0000_t202" style="position:absolute;left:0;text-align:left;margin-left:45.05pt;margin-top:426.9pt;width:434.2pt;height:.05pt;z-index:-251652096;visibility:visible;mso-wrap-style:square;mso-wrap-distance-left:9pt;mso-wrap-distance-top:0;mso-wrap-distance-right:9pt;mso-wrap-distance-bottom:0;mso-position-horizontal:absolute;mso-position-horizontal-relative:text;mso-position-vertical:absolute;mso-position-vertical-relative:text;v-text-anchor:top" o:gfxdata="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" stroked="f">
                 <v:textbox style="mso-fit-shape-to-text:t" inset="0,0,0,0">
                   <w:txbxContent>
                     <w:p>
@@ -5255,77 +5184,6 @@
       </w:r>
       <w:r>
         <w:rPr>
-          <w:noProof/>
-        </w:rPr>
-        <w:drawing>
-          <wp:anchor distT="0" distB="0" distL="114300" distR="114300" simplePos="0" relativeHeight="251667456" behindDoc="1" locked="0" layoutInCell="1" allowOverlap="1" wp14:anchorId="42EF4C56" wp14:editId="3D08291A">
-            <wp:simplePos x="0" y="0"/>
-            <wp:positionH relativeFrom="margin">
-              <wp:posOffset>917575</wp:posOffset>
-            </wp:positionH>
-            <wp:positionV relativeFrom="paragraph">
-              <wp:posOffset>2096770</wp:posOffset>
-            </wp:positionV>
-            <wp:extent cx="4947920" cy="2562225"/>
-            <wp:effectExtent l="19050" t="19050" r="24130" b="28575"/>
-            <wp:wrapTight wrapText="bothSides">
-              <wp:wrapPolygon edited="0">
-                <wp:start x="-83" y="-161"/>
-                <wp:lineTo x="-83" y="21680"/>
-                <wp:lineTo x="21622" y="21680"/>
-                <wp:lineTo x="21622" y="-161"/>
-                <wp:lineTo x="-83" y="-161"/>
-              </wp:wrapPolygon>
-            </wp:wrapTight>
-            <wp:docPr id="14" name="Picture 14"/>
-            <wp:cNvGraphicFramePr>
-              <a:graphicFrameLocks xmlns:a="http://schemas.openxmlformats.org/drawingml/2006/main" noChangeAspect="1"/>
-            </wp:cNvGraphicFramePr>
-            <a:graphic xmlns:a="http://schemas.openxmlformats.org/drawingml/2006/main">
-              <a:graphicData uri="http://schemas.openxmlformats.org/drawingml/2006/picture">
-                <pic:pic xmlns:pic="http://schemas.openxmlformats.org/drawingml/2006/picture">
-                  <pic:nvPicPr>
-                    <pic:cNvPr id="0" name="Picture 8"/>
-                    <pic:cNvPicPr>
-                      <a:picLocks noChangeAspect="1" noChangeArrowheads="1"/>
-                    </pic:cNvPicPr>
-                  </pic:nvPicPr>
-                  <pic:blipFill>
-                    <a:blip r:embed="rId12">
-                      <a:extLst>
-                        <a:ext uri="{28A0092B-C50C-407E-A947-70E740481C1C}">
-                          <a14:useLocalDpi xmlns:a14="http://schemas.microsoft.com/office/drawing/2010/main" val="0"/>
-                        </a:ext>
-                      </a:extLst>
-                    </a:blip>
-                    <a:srcRect/>
-                    <a:stretch>
-                      <a:fillRect/>
-                    </a:stretch>
-                  </pic:blipFill>
-                  <pic:spPr bwMode="auto">
-                    <a:xfrm>
-                      <a:off x="0" y="0"/>
-                      <a:ext cx="4947920" cy="2562225"/>
-                    </a:xfrm>
-                    <a:prstGeom prst="rect">
-                      <a:avLst/>
-                    </a:prstGeom>
-                    <a:noFill/>
-                    <a:ln>
-                      <a:solidFill>
-                        <a:schemeClr val="accent1"/>
-                      </a:solidFill>
-                    </a:ln>
-                  </pic:spPr>
-                </pic:pic>
-              </a:graphicData>
-            </a:graphic>
-          </wp:anchor>
-        </w:drawing>
-      </w:r>
-      <w:r>
-        <w:rPr>
           <w:rFonts w:ascii="Times New Roman" w:hAnsi="Times New Roman"/>
           <w:b/>
           <w:sz w:val="24"/>
@@ -5349,15 +5207,7 @@
           <w:sz w:val="24"/>
           <w:szCs w:val="28"/>
         </w:rPr>
-        <w:t>The</w:t>
-      </w:r>
-      <w:r>
-        <w:rPr>
-          <w:rFonts w:ascii="Times New Roman" w:hAnsi="Times New Roman"/>
-          <w:sz w:val="24"/>
-          <w:szCs w:val="28"/>
-        </w:rPr>
-        <w:t xml:space="preserve"> level 2 DFD for the appointment process of the application is given in Fig. 4. Appointment has been exploded into 3 sub processes which need to work together to achieve the goal.</w:t>
+        <w:t>The level 2 DFD for the appointment process of the application is given in Fig. 4. Appointment has been exploded into 3 sub processes which need to work together to achieve the goal.</w:t>
       </w:r>
       <w:bookmarkEnd w:id="4"/>
       <w:r>
@@ -5378,8 +5228,6 @@
         <w:br/>
         <w:t>Once an appointment is accepted, the details are written into the appointment table and patient is notified.</w:t>
       </w:r>
-      <w:bookmarkStart w:id="5" w:name="_GoBack"/>
-      <w:bookmarkEnd w:id="5"/>
     </w:p>
     <w:p>
       <w:pPr>
@@ -5466,15 +5314,7 @@
           <w:sz w:val="24"/>
           <w:szCs w:val="28"/>
         </w:rPr>
-        <w:t>The</w:t>
-      </w:r>
-      <w:r>
-        <w:rPr>
-          <w:rFonts w:ascii="Times New Roman" w:hAnsi="Times New Roman"/>
-          <w:sz w:val="24"/>
-          <w:szCs w:val="28"/>
-        </w:rPr>
-        <w:t xml:space="preserve"> level 2 DFD for the treatment process of the application is given in Fig. 5. Treatment has been exploded into 4 sub processes which need to work together to achieve the goal.</w:t>
+        <w:t>The level 2 DFD for the treatment process of the application is given in Fig. 5. Treatment has been exploded into 4 sub processes which need to work together to achieve the goal.</w:t>
       </w:r>
       <w:r>
         <w:rPr>
@@ -5498,8 +5338,6 @@
       <w:pPr>
         <w:jc w:val="center"/>
         <w:rPr>
-          <w:b/>
-          <w:sz w:val="28"/>
           <w:szCs w:val="28"/>
         </w:rPr>
       </w:pPr>
@@ -5790,8 +5628,1691 @@
         </w:drawing>
       </w:r>
     </w:p>
+    <w:p>
+      <w:pPr>
+        <w:jc w:val="center"/>
+        <w:rPr>
+          <w:b/>
+          <w:sz w:val="28"/>
+          <w:szCs w:val="28"/>
+        </w:rPr>
+      </w:pPr>
+    </w:p>
+    <w:p>
+      <w:pPr>
+        <w:rPr>
+          <w:b/>
+          <w:sz w:val="28"/>
+          <w:szCs w:val="28"/>
+        </w:rPr>
+      </w:pPr>
+      <w:r>
+        <w:rPr>
+          <w:b/>
+          <w:sz w:val="28"/>
+          <w:szCs w:val="28"/>
+        </w:rPr>
+        <w:br w:type="page"/>
+      </w:r>
+    </w:p>
+    <w:p>
+      <w:pPr>
+        <w:pStyle w:val="ListParagraph"/>
+        <w:numPr>
+          <w:ilvl w:val="0"/>
+          <w:numId w:val="10"/>
+        </w:numPr>
+        <w:spacing w:after="160" w:line="256" w:lineRule="auto"/>
+        <w:rPr>
+          <w:rFonts w:ascii="Times New Roman" w:hAnsi="Times New Roman"/>
+          <w:b/>
+          <w:sz w:val="32"/>
+        </w:rPr>
+      </w:pPr>
+      <w:r>
+        <w:rPr>
+          <w:rFonts w:ascii="Times New Roman" w:hAnsi="Times New Roman"/>
+          <w:b/>
+          <w:sz w:val="32"/>
+        </w:rPr>
+        <w:lastRenderedPageBreak/>
+        <w:t>Normalization</w:t>
+      </w:r>
+    </w:p>
+    <w:p>
+      <w:pPr>
+        <w:spacing w:after="160" w:line="256" w:lineRule="auto"/>
+        <w:ind w:left="720"/>
+        <w:rPr>
+          <w:rFonts w:eastAsia="Calibri"/>
+          <w:color w:val="222426"/>
+          <w:szCs w:val="26"/>
+          <w:shd w:val="clear" w:color="auto" w:fill="FFFFFF"/>
+          <w:lang w:val="en-IN"/>
+        </w:rPr>
+      </w:pPr>
+      <w:r>
+        <w:rPr>
+          <w:rFonts w:eastAsia="Calibri"/>
+          <w:bCs/>
+          <w:color w:val="222426"/>
+          <w:szCs w:val="26"/>
+          <w:shd w:val="clear" w:color="auto" w:fill="FFFFFF"/>
+          <w:lang w:val="en-IN"/>
+        </w:rPr>
+        <w:t>Normalization</w:t>
+      </w:r>
+      <w:r>
+        <w:rPr>
+          <w:rFonts w:eastAsia="Calibri"/>
+          <w:color w:val="222426"/>
+          <w:szCs w:val="26"/>
+          <w:shd w:val="clear" w:color="auto" w:fill="FFFFFF"/>
+          <w:lang w:val="en-IN"/>
+        </w:rPr>
+        <w:t> is a process of organizing the data in database to avoid data redundancy, insertion anomaly, update anomaly &amp; deletion anomaly.</w:t>
+      </w:r>
+      <w:r>
+        <w:rPr>
+          <w:rFonts w:eastAsia="Calibri"/>
+          <w:sz w:val="20"/>
+          <w:szCs w:val="22"/>
+          <w:lang w:val="en-IN"/>
+        </w:rPr>
+        <w:t xml:space="preserve"> </w:t>
+      </w:r>
+      <w:r>
+        <w:rPr>
+          <w:rFonts w:eastAsia="Calibri"/>
+          <w:color w:val="222426"/>
+          <w:szCs w:val="26"/>
+          <w:shd w:val="clear" w:color="auto" w:fill="FFFFFF"/>
+          <w:lang w:val="en-IN"/>
+        </w:rPr>
+        <w:t xml:space="preserve">To overcome these </w:t>
+      </w:r>
+      <w:proofErr w:type="gramStart"/>
+      <w:r>
+        <w:rPr>
+          <w:rFonts w:eastAsia="Calibri"/>
+          <w:color w:val="222426"/>
+          <w:szCs w:val="26"/>
+          <w:shd w:val="clear" w:color="auto" w:fill="FFFFFF"/>
+          <w:lang w:val="en-IN"/>
+        </w:rPr>
+        <w:t>anomalies</w:t>
+      </w:r>
+      <w:proofErr w:type="gramEnd"/>
+      <w:r>
+        <w:rPr>
+          <w:rFonts w:eastAsia="Calibri"/>
+          <w:color w:val="222426"/>
+          <w:szCs w:val="26"/>
+          <w:shd w:val="clear" w:color="auto" w:fill="FFFFFF"/>
+          <w:lang w:val="en-IN"/>
+        </w:rPr>
+        <w:t xml:space="preserve"> we need to normalize the data by converting into normal forms as given below:</w:t>
+      </w:r>
+    </w:p>
+    <w:p>
+      <w:pPr>
+        <w:numPr>
+          <w:ilvl w:val="0"/>
+          <w:numId w:val="15"/>
+        </w:numPr>
+        <w:spacing w:after="160" w:line="256" w:lineRule="auto"/>
+        <w:contextualSpacing/>
+        <w:rPr>
+          <w:rFonts w:eastAsia="Calibri"/>
+          <w:color w:val="222426"/>
+          <w:szCs w:val="26"/>
+          <w:shd w:val="clear" w:color="auto" w:fill="FFFFFF"/>
+          <w:lang w:val="en-IN"/>
+        </w:rPr>
+      </w:pPr>
+      <w:r>
+        <w:rPr>
+          <w:rFonts w:eastAsia="Calibri"/>
+          <w:color w:val="222426"/>
+          <w:szCs w:val="26"/>
+          <w:shd w:val="clear" w:color="auto" w:fill="FFFFFF"/>
+          <w:lang w:val="en-IN"/>
+        </w:rPr>
+        <w:t>First normal form(1NF)</w:t>
+      </w:r>
+    </w:p>
+    <w:p>
+      <w:pPr>
+        <w:numPr>
+          <w:ilvl w:val="0"/>
+          <w:numId w:val="15"/>
+        </w:numPr>
+        <w:spacing w:after="160" w:line="256" w:lineRule="auto"/>
+        <w:contextualSpacing/>
+        <w:rPr>
+          <w:rFonts w:eastAsia="Calibri"/>
+          <w:color w:val="222426"/>
+          <w:szCs w:val="26"/>
+          <w:shd w:val="clear" w:color="auto" w:fill="FFFFFF"/>
+          <w:lang w:val="en-IN"/>
+        </w:rPr>
+      </w:pPr>
+      <w:r>
+        <w:rPr>
+          <w:rFonts w:eastAsia="Calibri"/>
+          <w:color w:val="222426"/>
+          <w:szCs w:val="26"/>
+          <w:shd w:val="clear" w:color="auto" w:fill="FFFFFF"/>
+          <w:lang w:val="en-IN"/>
+        </w:rPr>
+        <w:t>Second normal form(2NF)</w:t>
+      </w:r>
+    </w:p>
+    <w:p>
+      <w:pPr>
+        <w:numPr>
+          <w:ilvl w:val="0"/>
+          <w:numId w:val="15"/>
+        </w:numPr>
+        <w:spacing w:after="160" w:line="256" w:lineRule="auto"/>
+        <w:contextualSpacing/>
+        <w:rPr>
+          <w:rFonts w:eastAsia="Calibri"/>
+          <w:color w:val="222426"/>
+          <w:szCs w:val="26"/>
+          <w:shd w:val="clear" w:color="auto" w:fill="FFFFFF"/>
+          <w:lang w:val="en-IN"/>
+        </w:rPr>
+      </w:pPr>
+      <w:r>
+        <w:rPr>
+          <w:rFonts w:eastAsia="Calibri"/>
+          <w:color w:val="222426"/>
+          <w:szCs w:val="26"/>
+          <w:shd w:val="clear" w:color="auto" w:fill="FFFFFF"/>
+          <w:lang w:val="en-IN"/>
+        </w:rPr>
+        <w:t>Third normal form(3NF)</w:t>
+      </w:r>
+    </w:p>
+    <w:p>
+      <w:pPr>
+        <w:numPr>
+          <w:ilvl w:val="0"/>
+          <w:numId w:val="15"/>
+        </w:numPr>
+        <w:spacing w:after="160" w:line="256" w:lineRule="auto"/>
+        <w:contextualSpacing/>
+        <w:rPr>
+          <w:rFonts w:eastAsia="Calibri"/>
+          <w:szCs w:val="22"/>
+          <w:lang w:val="en-IN"/>
+        </w:rPr>
+      </w:pPr>
+      <w:r>
+        <w:rPr>
+          <w:rFonts w:eastAsia="Calibri"/>
+          <w:color w:val="222426"/>
+          <w:szCs w:val="26"/>
+          <w:shd w:val="clear" w:color="auto" w:fill="FFFFFF"/>
+          <w:lang w:val="en-IN"/>
+        </w:rPr>
+        <w:t>Boyce &amp; Codd normal form (BCNF)</w:t>
+      </w:r>
+    </w:p>
+    <w:p>
+      <w:pPr>
+        <w:spacing w:after="160" w:line="256" w:lineRule="auto"/>
+        <w:ind w:left="720"/>
+        <w:rPr>
+          <w:rFonts w:eastAsia="Calibri"/>
+          <w:szCs w:val="22"/>
+          <w:lang w:val="en-IN"/>
+        </w:rPr>
+      </w:pPr>
+      <w:r>
+        <w:rPr>
+          <w:rFonts w:eastAsia="Calibri"/>
+          <w:szCs w:val="22"/>
+          <w:lang w:val="en-IN"/>
+        </w:rPr>
+        <w:t>We have to perform these normalizations on DOCTOR, PATIENT, APPOINTMENT, DIAGNOSIS AND TREATMENT table.</w:t>
+      </w:r>
+    </w:p>
+    <w:p>
+      <w:pPr>
+        <w:spacing w:after="160" w:line="256" w:lineRule="auto"/>
+        <w:ind w:left="720"/>
+        <w:rPr>
+          <w:rFonts w:eastAsia="Calibri"/>
+          <w:szCs w:val="22"/>
+          <w:lang w:val="en-IN"/>
+        </w:rPr>
+      </w:pPr>
+    </w:p>
+    <w:p>
+      <w:pPr>
+        <w:spacing w:after="160" w:line="256" w:lineRule="auto"/>
+        <w:ind w:left="720"/>
+        <w:rPr>
+          <w:rFonts w:eastAsia="Calibri"/>
+          <w:b/>
+          <w:sz w:val="28"/>
+          <w:szCs w:val="22"/>
+          <w:lang w:val="en-IN"/>
+        </w:rPr>
+      </w:pPr>
+      <w:r>
+        <w:rPr>
+          <w:rFonts w:eastAsia="Calibri"/>
+          <w:b/>
+          <w:sz w:val="28"/>
+          <w:szCs w:val="22"/>
+          <w:lang w:val="en-IN"/>
+        </w:rPr>
+        <w:t>5.1 1NF</w:t>
+      </w:r>
+    </w:p>
+    <w:p>
+      <w:pPr>
+        <w:spacing w:after="160" w:line="256" w:lineRule="auto"/>
+        <w:ind w:left="720"/>
+        <w:rPr>
+          <w:rFonts w:eastAsia="Calibri"/>
+          <w:szCs w:val="22"/>
+          <w:lang w:val="en-IN"/>
+        </w:rPr>
+      </w:pPr>
+      <w:r>
+        <w:rPr>
+          <w:rFonts w:eastAsia="Calibri"/>
+          <w:szCs w:val="22"/>
+          <w:lang w:val="en-IN"/>
+        </w:rPr>
+        <w:t>As per the rule of first normal form, an attribute of a table cannot hold multiple values. It should hold only atomic values.</w:t>
+      </w:r>
+    </w:p>
+    <w:p>
+      <w:pPr>
+        <w:spacing w:after="160" w:line="256" w:lineRule="auto"/>
+        <w:ind w:left="720"/>
+        <w:rPr>
+          <w:rFonts w:eastAsia="Calibri"/>
+          <w:szCs w:val="22"/>
+          <w:lang w:val="en-IN"/>
+        </w:rPr>
+      </w:pPr>
+      <w:r>
+        <w:rPr>
+          <w:rFonts w:eastAsia="Calibri"/>
+          <w:szCs w:val="22"/>
+          <w:lang w:val="en-IN"/>
+        </w:rPr>
+        <w:t>This doesn’t hold good in DOCTOR table as the attribute “phone” can be multi-valued, therefore is it broken into another table to bring the table into 1NF form.</w:t>
+      </w:r>
+    </w:p>
+    <w:p>
+      <w:pPr>
+        <w:spacing w:after="160" w:line="256" w:lineRule="auto"/>
+        <w:ind w:left="720"/>
+        <w:rPr>
+          <w:rFonts w:eastAsia="Calibri"/>
+          <w:szCs w:val="22"/>
+          <w:lang w:val="en-IN"/>
+        </w:rPr>
+      </w:pPr>
+      <w:r>
+        <w:rPr>
+          <w:rFonts w:eastAsia="Calibri"/>
+          <w:szCs w:val="22"/>
+          <w:lang w:val="en-IN"/>
+        </w:rPr>
+        <w:t>Rest of the tables are in 1NF form, therefore no change.</w:t>
+      </w:r>
+    </w:p>
+    <w:p>
+      <w:pPr>
+        <w:spacing w:after="160" w:line="256" w:lineRule="auto"/>
+        <w:ind w:left="720"/>
+        <w:rPr>
+          <w:rFonts w:eastAsia="Calibri"/>
+          <w:szCs w:val="22"/>
+          <w:lang w:val="en-IN"/>
+        </w:rPr>
+      </w:pPr>
+      <w:r>
+        <w:rPr>
+          <w:rFonts w:eastAsia="Calibri"/>
+          <w:szCs w:val="22"/>
+          <w:lang w:val="en-IN"/>
+        </w:rPr>
+        <w:t>After 1NF form the FDs obtained are as follows:</w:t>
+      </w:r>
+    </w:p>
+    <w:p>
+      <w:pPr>
+        <w:keepNext/>
+        <w:spacing w:after="160" w:line="256" w:lineRule="auto"/>
+        <w:ind w:left="720"/>
+        <w:jc w:val="center"/>
+        <w:rPr>
+          <w:rFonts w:eastAsia="Calibri"/>
+          <w:sz w:val="22"/>
+          <w:szCs w:val="22"/>
+          <w:lang w:val="en-IN"/>
+        </w:rPr>
+      </w:pPr>
+      <w:r>
+        <w:rPr>
+          <w:rFonts w:eastAsia="Calibri"/>
+          <w:noProof/>
+          <w:szCs w:val="22"/>
+          <w:lang w:val="en-IN"/>
+        </w:rPr>
+        <w:drawing>
+          <wp:inline distT="0" distB="0" distL="0" distR="0" wp14:anchorId="6A280C42" wp14:editId="1D6B3D09">
+            <wp:extent cx="4236720" cy="952500"/>
+            <wp:effectExtent l="0" t="0" r="0" b="0"/>
+            <wp:docPr id="57" name="Picture 57" descr="1"/>
+            <wp:cNvGraphicFramePr>
+              <a:graphicFrameLocks xmlns:a="http://schemas.openxmlformats.org/drawingml/2006/main"/>
+            </wp:cNvGraphicFramePr>
+            <a:graphic xmlns:a="http://schemas.openxmlformats.org/drawingml/2006/main">
+              <a:graphicData uri="http://schemas.openxmlformats.org/drawingml/2006/picture">
+                <pic:pic xmlns:pic="http://schemas.openxmlformats.org/drawingml/2006/picture">
+                  <pic:nvPicPr>
+                    <pic:cNvPr id="0" name="Picture 57" descr="1"/>
+                    <pic:cNvPicPr>
+                      <a:picLocks noChangeArrowheads="1"/>
+                    </pic:cNvPicPr>
+                  </pic:nvPicPr>
+                  <pic:blipFill>
+                    <a:blip r:embed="rId14">
+                      <a:extLst>
+                        <a:ext uri="{28A0092B-C50C-407E-A947-70E740481C1C}">
+                          <a14:useLocalDpi xmlns:a14="http://schemas.microsoft.com/office/drawing/2010/main" val="0"/>
+                        </a:ext>
+                      </a:extLst>
+                    </a:blip>
+                    <a:srcRect l="-224" t="11320" r="449" b="25786"/>
+                    <a:stretch>
+                      <a:fillRect/>
+                    </a:stretch>
+                  </pic:blipFill>
+                  <pic:spPr bwMode="auto">
+                    <a:xfrm>
+                      <a:off x="0" y="0"/>
+                      <a:ext cx="4236720" cy="952500"/>
+                    </a:xfrm>
+                    <a:prstGeom prst="rect">
+                      <a:avLst/>
+                    </a:prstGeom>
+                    <a:noFill/>
+                    <a:ln>
+                      <a:noFill/>
+                    </a:ln>
+                  </pic:spPr>
+                </pic:pic>
+              </a:graphicData>
+            </a:graphic>
+          </wp:inline>
+        </w:drawing>
+      </w:r>
+    </w:p>
+    <w:p>
+      <w:pPr>
+        <w:spacing w:after="200"/>
+        <w:jc w:val="center"/>
+        <w:rPr>
+          <w:rFonts w:eastAsia="Calibri"/>
+          <w:i/>
+          <w:iCs/>
+          <w:color w:val="44546A"/>
+          <w:szCs w:val="18"/>
+          <w:lang w:val="en-IN"/>
+        </w:rPr>
+      </w:pPr>
+      <w:r>
+        <w:rPr>
+          <w:rFonts w:eastAsia="Calibri"/>
+          <w:i/>
+          <w:iCs/>
+          <w:color w:val="44546A"/>
+          <w:sz w:val="18"/>
+          <w:szCs w:val="18"/>
+          <w:lang w:val="en-IN"/>
+        </w:rPr>
+        <w:t>Table DOCTOR</w:t>
+      </w:r>
+    </w:p>
+    <w:p>
+      <w:pPr>
+        <w:keepNext/>
+        <w:spacing w:after="160" w:line="256" w:lineRule="auto"/>
+        <w:ind w:left="720"/>
+        <w:jc w:val="center"/>
+        <w:rPr>
+          <w:rFonts w:eastAsia="Calibri"/>
+          <w:sz w:val="22"/>
+          <w:szCs w:val="22"/>
+          <w:lang w:val="en-IN"/>
+        </w:rPr>
+      </w:pPr>
+      <w:r>
+        <w:rPr>
+          <w:rFonts w:eastAsia="Calibri"/>
+          <w:noProof/>
+          <w:sz w:val="22"/>
+          <w:szCs w:val="22"/>
+          <w:lang w:val="en-IN"/>
+        </w:rPr>
+        <w:drawing>
+          <wp:inline distT="0" distB="0" distL="0" distR="0" wp14:anchorId="36113BD1" wp14:editId="4E308795">
+            <wp:extent cx="5722620" cy="1051560"/>
+            <wp:effectExtent l="0" t="0" r="0" b="0"/>
+            <wp:docPr id="58" name="Picture 58" descr="6"/>
+            <wp:cNvGraphicFramePr>
+              <a:graphicFrameLocks xmlns:a="http://schemas.openxmlformats.org/drawingml/2006/main" noChangeAspect="1"/>
+            </wp:cNvGraphicFramePr>
+            <a:graphic xmlns:a="http://schemas.openxmlformats.org/drawingml/2006/main">
+              <a:graphicData uri="http://schemas.openxmlformats.org/drawingml/2006/picture">
+                <pic:pic xmlns:pic="http://schemas.openxmlformats.org/drawingml/2006/picture">
+                  <pic:nvPicPr>
+                    <pic:cNvPr id="0" name="Picture 58" descr="6"/>
+                    <pic:cNvPicPr>
+                      <a:picLocks noChangeAspect="1" noChangeArrowheads="1"/>
+                    </pic:cNvPicPr>
+                  </pic:nvPicPr>
+                  <pic:blipFill>
+                    <a:blip r:embed="rId15">
+                      <a:extLst>
+                        <a:ext uri="{28A0092B-C50C-407E-A947-70E740481C1C}">
+                          <a14:useLocalDpi xmlns:a14="http://schemas.microsoft.com/office/drawing/2010/main" val="0"/>
+                        </a:ext>
+                      </a:extLst>
+                    </a:blip>
+                    <a:srcRect/>
+                    <a:stretch>
+                      <a:fillRect/>
+                    </a:stretch>
+                  </pic:blipFill>
+                  <pic:spPr bwMode="auto">
+                    <a:xfrm>
+                      <a:off x="0" y="0"/>
+                      <a:ext cx="5722620" cy="1051560"/>
+                    </a:xfrm>
+                    <a:prstGeom prst="rect">
+                      <a:avLst/>
+                    </a:prstGeom>
+                    <a:noFill/>
+                    <a:ln>
+                      <a:noFill/>
+                    </a:ln>
+                  </pic:spPr>
+                </pic:pic>
+              </a:graphicData>
+            </a:graphic>
+          </wp:inline>
+        </w:drawing>
+      </w:r>
+    </w:p>
+    <w:p>
+      <w:pPr>
+        <w:spacing w:after="200"/>
+        <w:jc w:val="center"/>
+        <w:rPr>
+          <w:rFonts w:eastAsia="Calibri"/>
+          <w:i/>
+          <w:iCs/>
+          <w:color w:val="44546A"/>
+          <w:szCs w:val="18"/>
+          <w:lang w:val="en-IN"/>
+        </w:rPr>
+      </w:pPr>
+      <w:r>
+        <w:rPr>
+          <w:rFonts w:eastAsia="Calibri"/>
+          <w:i/>
+          <w:iCs/>
+          <w:color w:val="44546A"/>
+          <w:sz w:val="18"/>
+          <w:szCs w:val="18"/>
+          <w:lang w:val="en-IN"/>
+        </w:rPr>
+        <w:t xml:space="preserve"> Table Patient</w:t>
+      </w:r>
+    </w:p>
+    <w:p>
+      <w:pPr>
+        <w:keepNext/>
+        <w:spacing w:after="160" w:line="256" w:lineRule="auto"/>
+        <w:ind w:left="720"/>
+        <w:jc w:val="center"/>
+        <w:rPr>
+          <w:rFonts w:eastAsia="Calibri"/>
+          <w:sz w:val="22"/>
+          <w:szCs w:val="22"/>
+          <w:lang w:val="en-IN"/>
+        </w:rPr>
+      </w:pPr>
+      <w:r>
+        <w:rPr>
+          <w:rFonts w:eastAsia="Calibri"/>
+          <w:noProof/>
+          <w:szCs w:val="22"/>
+          <w:lang w:val="en-IN"/>
+        </w:rPr>
+        <w:drawing>
+          <wp:inline distT="0" distB="0" distL="0" distR="0" wp14:anchorId="36CE43FC" wp14:editId="2212E0C2">
+            <wp:extent cx="5052060" cy="1028700"/>
+            <wp:effectExtent l="0" t="0" r="0" b="0"/>
+            <wp:docPr id="59" name="Picture 59" descr="3"/>
+            <wp:cNvGraphicFramePr>
+              <a:graphicFrameLocks xmlns:a="http://schemas.openxmlformats.org/drawingml/2006/main" noChangeAspect="1"/>
+            </wp:cNvGraphicFramePr>
+            <a:graphic xmlns:a="http://schemas.openxmlformats.org/drawingml/2006/main">
+              <a:graphicData uri="http://schemas.openxmlformats.org/drawingml/2006/picture">
+                <pic:pic xmlns:pic="http://schemas.openxmlformats.org/drawingml/2006/picture">
+                  <pic:nvPicPr>
+                    <pic:cNvPr id="0" name="Picture 59" descr="3"/>
+                    <pic:cNvPicPr>
+                      <a:picLocks noChangeAspect="1" noChangeArrowheads="1"/>
+                    </pic:cNvPicPr>
+                  </pic:nvPicPr>
+                  <pic:blipFill>
+                    <a:blip r:embed="rId16">
+                      <a:extLst>
+                        <a:ext uri="{28A0092B-C50C-407E-A947-70E740481C1C}">
+                          <a14:useLocalDpi xmlns:a14="http://schemas.microsoft.com/office/drawing/2010/main" val="0"/>
+                        </a:ext>
+                      </a:extLst>
+                    </a:blip>
+                    <a:srcRect r="-568" b="19403"/>
+                    <a:stretch>
+                      <a:fillRect/>
+                    </a:stretch>
+                  </pic:blipFill>
+                  <pic:spPr bwMode="auto">
+                    <a:xfrm>
+                      <a:off x="0" y="0"/>
+                      <a:ext cx="5052060" cy="1028700"/>
+                    </a:xfrm>
+                    <a:prstGeom prst="rect">
+                      <a:avLst/>
+                    </a:prstGeom>
+                    <a:noFill/>
+                    <a:ln>
+                      <a:noFill/>
+                    </a:ln>
+                  </pic:spPr>
+                </pic:pic>
+              </a:graphicData>
+            </a:graphic>
+          </wp:inline>
+        </w:drawing>
+      </w:r>
+    </w:p>
+    <w:p>
+      <w:pPr>
+        <w:spacing w:after="200"/>
+        <w:jc w:val="center"/>
+        <w:rPr>
+          <w:rFonts w:eastAsia="Calibri"/>
+          <w:i/>
+          <w:iCs/>
+          <w:color w:val="44546A"/>
+          <w:szCs w:val="18"/>
+          <w:lang w:val="en-IN"/>
+        </w:rPr>
+      </w:pPr>
+      <w:r>
+        <w:rPr>
+          <w:rFonts w:eastAsia="Calibri"/>
+          <w:i/>
+          <w:iCs/>
+          <w:color w:val="44546A"/>
+          <w:sz w:val="18"/>
+          <w:szCs w:val="18"/>
+          <w:lang w:val="en-IN"/>
+        </w:rPr>
+        <w:t>Table TREATMENT</w:t>
+      </w:r>
+    </w:p>
+    <w:p>
+      <w:pPr>
+        <w:keepNext/>
+        <w:spacing w:after="160" w:line="256" w:lineRule="auto"/>
+        <w:ind w:left="720"/>
+        <w:jc w:val="center"/>
+        <w:rPr>
+          <w:rFonts w:eastAsia="Calibri"/>
+          <w:sz w:val="22"/>
+          <w:szCs w:val="22"/>
+          <w:lang w:val="en-IN"/>
+        </w:rPr>
+      </w:pPr>
+      <w:r>
+        <w:rPr>
+          <w:rFonts w:eastAsia="Calibri"/>
+          <w:noProof/>
+          <w:szCs w:val="22"/>
+          <w:lang w:val="en-IN"/>
+        </w:rPr>
+        <w:lastRenderedPageBreak/>
+        <w:drawing>
+          <wp:inline distT="0" distB="0" distL="0" distR="0" wp14:anchorId="49452D85" wp14:editId="7DF0263F">
+            <wp:extent cx="3535680" cy="1264920"/>
+            <wp:effectExtent l="0" t="0" r="7620" b="0"/>
+            <wp:docPr id="60" name="Picture 60" descr="4"/>
+            <wp:cNvGraphicFramePr>
+              <a:graphicFrameLocks xmlns:a="http://schemas.openxmlformats.org/drawingml/2006/main" noChangeAspect="1"/>
+            </wp:cNvGraphicFramePr>
+            <a:graphic xmlns:a="http://schemas.openxmlformats.org/drawingml/2006/main">
+              <a:graphicData uri="http://schemas.openxmlformats.org/drawingml/2006/picture">
+                <pic:pic xmlns:pic="http://schemas.openxmlformats.org/drawingml/2006/picture">
+                  <pic:nvPicPr>
+                    <pic:cNvPr id="0" name="Picture 60" descr="4"/>
+                    <pic:cNvPicPr>
+                      <a:picLocks noChangeAspect="1" noChangeArrowheads="1"/>
+                    </pic:cNvPicPr>
+                  </pic:nvPicPr>
+                  <pic:blipFill>
+                    <a:blip r:embed="rId17">
+                      <a:extLst>
+                        <a:ext uri="{28A0092B-C50C-407E-A947-70E740481C1C}">
+                          <a14:useLocalDpi xmlns:a14="http://schemas.microsoft.com/office/drawing/2010/main" val="0"/>
+                        </a:ext>
+                      </a:extLst>
+                    </a:blip>
+                    <a:srcRect r="1067" b="14194"/>
+                    <a:stretch>
+                      <a:fillRect/>
+                    </a:stretch>
+                  </pic:blipFill>
+                  <pic:spPr bwMode="auto">
+                    <a:xfrm>
+                      <a:off x="0" y="0"/>
+                      <a:ext cx="3535680" cy="1264920"/>
+                    </a:xfrm>
+                    <a:prstGeom prst="rect">
+                      <a:avLst/>
+                    </a:prstGeom>
+                    <a:noFill/>
+                    <a:ln>
+                      <a:noFill/>
+                    </a:ln>
+                  </pic:spPr>
+                </pic:pic>
+              </a:graphicData>
+            </a:graphic>
+          </wp:inline>
+        </w:drawing>
+      </w:r>
+    </w:p>
+    <w:p>
+      <w:pPr>
+        <w:spacing w:after="200"/>
+        <w:jc w:val="center"/>
+        <w:rPr>
+          <w:rFonts w:eastAsia="Calibri"/>
+          <w:i/>
+          <w:iCs/>
+          <w:color w:val="44546A"/>
+          <w:szCs w:val="18"/>
+          <w:lang w:val="en-IN"/>
+        </w:rPr>
+      </w:pPr>
+      <w:r>
+        <w:rPr>
+          <w:rFonts w:eastAsia="Calibri"/>
+          <w:i/>
+          <w:iCs/>
+          <w:color w:val="44546A"/>
+          <w:sz w:val="18"/>
+          <w:szCs w:val="18"/>
+          <w:lang w:val="en-IN"/>
+        </w:rPr>
+        <w:t>Table DIAGNOSIS</w:t>
+      </w:r>
+    </w:p>
+    <w:p>
+      <w:pPr>
+        <w:keepNext/>
+        <w:spacing w:after="160" w:line="256" w:lineRule="auto"/>
+        <w:ind w:left="720"/>
+        <w:jc w:val="center"/>
+        <w:rPr>
+          <w:rFonts w:eastAsia="Calibri"/>
+          <w:sz w:val="22"/>
+          <w:szCs w:val="22"/>
+          <w:lang w:val="en-IN"/>
+        </w:rPr>
+      </w:pPr>
+      <w:r>
+        <w:rPr>
+          <w:rFonts w:eastAsia="Calibri"/>
+          <w:noProof/>
+          <w:szCs w:val="22"/>
+          <w:lang w:val="en-IN"/>
+        </w:rPr>
+        <w:drawing>
+          <wp:inline distT="0" distB="0" distL="0" distR="0" wp14:anchorId="00F8446A" wp14:editId="4F653DFF">
+            <wp:extent cx="4450080" cy="1226820"/>
+            <wp:effectExtent l="0" t="0" r="7620" b="0"/>
+            <wp:docPr id="61" name="Picture 61" descr="5"/>
+            <wp:cNvGraphicFramePr>
+              <a:graphicFrameLocks xmlns:a="http://schemas.openxmlformats.org/drawingml/2006/main" noChangeAspect="1"/>
+            </wp:cNvGraphicFramePr>
+            <a:graphic xmlns:a="http://schemas.openxmlformats.org/drawingml/2006/main">
+              <a:graphicData uri="http://schemas.openxmlformats.org/drawingml/2006/picture">
+                <pic:pic xmlns:pic="http://schemas.openxmlformats.org/drawingml/2006/picture">
+                  <pic:nvPicPr>
+                    <pic:cNvPr id="0" name="Picture 61" descr="5"/>
+                    <pic:cNvPicPr>
+                      <a:picLocks noChangeAspect="1" noChangeArrowheads="1"/>
+                    </pic:cNvPicPr>
+                  </pic:nvPicPr>
+                  <pic:blipFill>
+                    <a:blip r:embed="rId18">
+                      <a:extLst>
+                        <a:ext uri="{28A0092B-C50C-407E-A947-70E740481C1C}">
+                          <a14:useLocalDpi xmlns:a14="http://schemas.microsoft.com/office/drawing/2010/main" val="0"/>
+                        </a:ext>
+                      </a:extLst>
+                    </a:blip>
+                    <a:srcRect b="23668"/>
+                    <a:stretch>
+                      <a:fillRect/>
+                    </a:stretch>
+                  </pic:blipFill>
+                  <pic:spPr bwMode="auto">
+                    <a:xfrm>
+                      <a:off x="0" y="0"/>
+                      <a:ext cx="4450080" cy="1226820"/>
+                    </a:xfrm>
+                    <a:prstGeom prst="rect">
+                      <a:avLst/>
+                    </a:prstGeom>
+                    <a:noFill/>
+                    <a:ln>
+                      <a:noFill/>
+                    </a:ln>
+                  </pic:spPr>
+                </pic:pic>
+              </a:graphicData>
+            </a:graphic>
+          </wp:inline>
+        </w:drawing>
+      </w:r>
+    </w:p>
+    <w:p>
+      <w:pPr>
+        <w:spacing w:after="200"/>
+        <w:jc w:val="center"/>
+        <w:rPr>
+          <w:rFonts w:eastAsia="Calibri"/>
+          <w:i/>
+          <w:iCs/>
+          <w:color w:val="44546A"/>
+          <w:sz w:val="18"/>
+          <w:szCs w:val="18"/>
+          <w:lang w:val="en-IN"/>
+        </w:rPr>
+      </w:pPr>
+      <w:r>
+        <w:rPr>
+          <w:rFonts w:eastAsia="Calibri"/>
+          <w:i/>
+          <w:iCs/>
+          <w:color w:val="44546A"/>
+          <w:sz w:val="18"/>
+          <w:szCs w:val="18"/>
+          <w:lang w:val="en-IN"/>
+        </w:rPr>
+        <w:t>Table APPOINMENT</w:t>
+      </w:r>
+    </w:p>
+    <w:p>
+      <w:pPr>
+        <w:spacing w:after="160" w:line="256" w:lineRule="auto"/>
+        <w:rPr>
+          <w:rFonts w:eastAsia="Calibri"/>
+          <w:sz w:val="22"/>
+          <w:szCs w:val="22"/>
+          <w:lang w:val="en-IN"/>
+        </w:rPr>
+      </w:pPr>
+    </w:p>
+    <w:p>
+      <w:pPr>
+        <w:spacing w:after="160" w:line="256" w:lineRule="auto"/>
+        <w:ind w:left="720"/>
+        <w:rPr>
+          <w:rFonts w:eastAsia="Calibri"/>
+          <w:b/>
+          <w:sz w:val="28"/>
+          <w:szCs w:val="22"/>
+          <w:lang w:val="en-IN"/>
+        </w:rPr>
+      </w:pPr>
+      <w:r>
+        <w:rPr>
+          <w:rFonts w:eastAsia="Calibri"/>
+          <w:b/>
+          <w:sz w:val="28"/>
+          <w:szCs w:val="22"/>
+          <w:lang w:val="en-IN"/>
+        </w:rPr>
+        <w:t>5.2 2NF</w:t>
+      </w:r>
+    </w:p>
+    <w:p>
+      <w:pPr>
+        <w:spacing w:after="160" w:line="256" w:lineRule="auto"/>
+        <w:ind w:left="720"/>
+        <w:rPr>
+          <w:rFonts w:eastAsia="Calibri"/>
+          <w:szCs w:val="22"/>
+          <w:lang w:val="en-IN"/>
+        </w:rPr>
+      </w:pPr>
+      <w:r>
+        <w:rPr>
+          <w:rFonts w:eastAsia="Calibri"/>
+          <w:szCs w:val="22"/>
+          <w:lang w:val="en-IN"/>
+        </w:rPr>
+        <w:t>A table is said to be in 2NF if no non-prime attribute is dependent on the proper subset of any candidate key of table.</w:t>
+      </w:r>
+    </w:p>
+    <w:p>
+      <w:pPr>
+        <w:spacing w:after="160" w:line="256" w:lineRule="auto"/>
+        <w:ind w:left="720"/>
+        <w:rPr>
+          <w:rFonts w:eastAsia="Calibri"/>
+          <w:szCs w:val="22"/>
+          <w:lang w:val="en-IN"/>
+        </w:rPr>
+      </w:pPr>
+      <w:r>
+        <w:rPr>
+          <w:rFonts w:eastAsia="Calibri"/>
+          <w:szCs w:val="22"/>
+          <w:lang w:val="en-IN"/>
+        </w:rPr>
+        <w:t>From the above figures we can see that no table violates 2NF form</w:t>
+      </w:r>
+    </w:p>
+    <w:p>
+      <w:pPr>
+        <w:spacing w:after="160" w:line="256" w:lineRule="auto"/>
+        <w:ind w:left="720"/>
+        <w:rPr>
+          <w:rFonts w:eastAsia="Calibri"/>
+          <w:szCs w:val="22"/>
+          <w:lang w:val="en-IN"/>
+        </w:rPr>
+      </w:pPr>
+    </w:p>
+    <w:p>
+      <w:pPr>
+        <w:spacing w:after="160" w:line="256" w:lineRule="auto"/>
+        <w:ind w:left="720"/>
+        <w:rPr>
+          <w:rFonts w:eastAsia="Calibri"/>
+          <w:sz w:val="28"/>
+          <w:szCs w:val="22"/>
+          <w:lang w:val="en-IN"/>
+        </w:rPr>
+      </w:pPr>
+      <w:r>
+        <w:rPr>
+          <w:rFonts w:eastAsia="Calibri"/>
+          <w:b/>
+          <w:sz w:val="28"/>
+          <w:szCs w:val="22"/>
+          <w:lang w:val="en-IN"/>
+        </w:rPr>
+        <w:t>5.2 3NF</w:t>
+      </w:r>
+    </w:p>
+    <w:p>
+      <w:pPr>
+        <w:spacing w:after="160" w:line="256" w:lineRule="auto"/>
+        <w:ind w:left="720"/>
+        <w:rPr>
+          <w:rFonts w:eastAsia="Calibri"/>
+          <w:szCs w:val="22"/>
+          <w:lang w:val="en-IN"/>
+        </w:rPr>
+      </w:pPr>
+      <w:r>
+        <w:rPr>
+          <w:rFonts w:eastAsia="Calibri"/>
+          <w:szCs w:val="22"/>
+          <w:lang w:val="en-IN"/>
+        </w:rPr>
+        <w:t>A table design is said to be in 3NF if there is no transitive functional dependency of non-prime attribute to any prime-attribute.</w:t>
+      </w:r>
+    </w:p>
+    <w:p>
+      <w:pPr>
+        <w:spacing w:after="160" w:line="256" w:lineRule="auto"/>
+        <w:ind w:left="720"/>
+        <w:rPr>
+          <w:rFonts w:eastAsia="Calibri"/>
+          <w:szCs w:val="22"/>
+          <w:lang w:val="en-IN"/>
+        </w:rPr>
+      </w:pPr>
+      <w:r>
+        <w:rPr>
+          <w:rFonts w:eastAsia="Calibri"/>
+          <w:szCs w:val="22"/>
+          <w:lang w:val="en-IN"/>
+        </w:rPr>
+        <w:t xml:space="preserve">In PATIENT table age is dependent on DOB hence giving a transitive relation which has to </w:t>
+      </w:r>
+      <w:proofErr w:type="spellStart"/>
+      <w:r>
+        <w:rPr>
+          <w:rFonts w:eastAsia="Calibri"/>
+          <w:szCs w:val="22"/>
+          <w:lang w:val="en-IN"/>
+        </w:rPr>
+        <w:t>broken</w:t>
+      </w:r>
+      <w:proofErr w:type="spellEnd"/>
+      <w:r>
+        <w:rPr>
+          <w:rFonts w:eastAsia="Calibri"/>
+          <w:szCs w:val="22"/>
+          <w:lang w:val="en-IN"/>
+        </w:rPr>
+        <w:t xml:space="preserve"> down into separate FDs to convert PATIENT into 3NF form.</w:t>
+      </w:r>
+    </w:p>
+    <w:p>
+      <w:pPr>
+        <w:spacing w:after="160" w:line="256" w:lineRule="auto"/>
+        <w:ind w:left="720"/>
+        <w:jc w:val="center"/>
+        <w:rPr>
+          <w:rFonts w:eastAsia="Calibri"/>
+          <w:szCs w:val="22"/>
+          <w:lang w:val="en-IN"/>
+        </w:rPr>
+      </w:pPr>
+      <w:r>
+        <w:rPr>
+          <w:rFonts w:eastAsia="Calibri"/>
+          <w:noProof/>
+          <w:szCs w:val="22"/>
+          <w:lang w:val="en-IN"/>
+        </w:rPr>
+        <w:drawing>
+          <wp:inline distT="0" distB="0" distL="0" distR="0" wp14:anchorId="7A082EE9" wp14:editId="26FC8CB1">
+            <wp:extent cx="5059680" cy="1158240"/>
+            <wp:effectExtent l="0" t="0" r="7620" b="3810"/>
+            <wp:docPr id="62" name="Picture 62" descr="2"/>
+            <wp:cNvGraphicFramePr>
+              <a:graphicFrameLocks xmlns:a="http://schemas.openxmlformats.org/drawingml/2006/main" noChangeAspect="1"/>
+            </wp:cNvGraphicFramePr>
+            <a:graphic xmlns:a="http://schemas.openxmlformats.org/drawingml/2006/main">
+              <a:graphicData uri="http://schemas.openxmlformats.org/drawingml/2006/picture">
+                <pic:pic xmlns:pic="http://schemas.openxmlformats.org/drawingml/2006/picture">
+                  <pic:nvPicPr>
+                    <pic:cNvPr id="0" name="Picture 62" descr="2"/>
+                    <pic:cNvPicPr>
+                      <a:picLocks noChangeAspect="1" noChangeArrowheads="1"/>
+                    </pic:cNvPicPr>
+                  </pic:nvPicPr>
+                  <pic:blipFill>
+                    <a:blip r:embed="rId19">
+                      <a:extLst>
+                        <a:ext uri="{28A0092B-C50C-407E-A947-70E740481C1C}">
+                          <a14:useLocalDpi xmlns:a14="http://schemas.microsoft.com/office/drawing/2010/main" val="0"/>
+                        </a:ext>
+                      </a:extLst>
+                    </a:blip>
+                    <a:srcRect b="21291"/>
+                    <a:stretch>
+                      <a:fillRect/>
+                    </a:stretch>
+                  </pic:blipFill>
+                  <pic:spPr bwMode="auto">
+                    <a:xfrm>
+                      <a:off x="0" y="0"/>
+                      <a:ext cx="5059680" cy="1158240"/>
+                    </a:xfrm>
+                    <a:prstGeom prst="rect">
+                      <a:avLst/>
+                    </a:prstGeom>
+                    <a:noFill/>
+                    <a:ln>
+                      <a:noFill/>
+                    </a:ln>
+                  </pic:spPr>
+                </pic:pic>
+              </a:graphicData>
+            </a:graphic>
+          </wp:inline>
+        </w:drawing>
+      </w:r>
+    </w:p>
+    <w:p>
+      <w:pPr>
+        <w:spacing w:after="160" w:line="256" w:lineRule="auto"/>
+        <w:ind w:left="720"/>
+        <w:jc w:val="center"/>
+        <w:rPr>
+          <w:rFonts w:eastAsia="Calibri"/>
+          <w:szCs w:val="22"/>
+          <w:lang w:val="en-IN"/>
+        </w:rPr>
+      </w:pPr>
+      <w:r>
+        <w:rPr>
+          <w:rFonts w:eastAsia="Calibri"/>
+          <w:noProof/>
+          <w:szCs w:val="22"/>
+          <w:lang w:val="en-IN"/>
+        </w:rPr>
+        <w:drawing>
+          <wp:inline distT="0" distB="0" distL="0" distR="0" wp14:anchorId="41AE3971" wp14:editId="53DE8768">
+            <wp:extent cx="2133600" cy="1013460"/>
+            <wp:effectExtent l="0" t="0" r="0" b="0"/>
+            <wp:docPr id="63" name="Picture 63" descr="7"/>
+            <wp:cNvGraphicFramePr>
+              <a:graphicFrameLocks xmlns:a="http://schemas.openxmlformats.org/drawingml/2006/main" noChangeAspect="1"/>
+            </wp:cNvGraphicFramePr>
+            <a:graphic xmlns:a="http://schemas.openxmlformats.org/drawingml/2006/main">
+              <a:graphicData uri="http://schemas.openxmlformats.org/drawingml/2006/picture">
+                <pic:pic xmlns:pic="http://schemas.openxmlformats.org/drawingml/2006/picture">
+                  <pic:nvPicPr>
+                    <pic:cNvPr id="0" name="Picture 63" descr="7"/>
+                    <pic:cNvPicPr>
+                      <a:picLocks noChangeAspect="1" noChangeArrowheads="1"/>
+                    </pic:cNvPicPr>
+                  </pic:nvPicPr>
+                  <pic:blipFill>
+                    <a:blip r:embed="rId20" cstate="print">
+                      <a:extLst>
+                        <a:ext uri="{28A0092B-C50C-407E-A947-70E740481C1C}">
+                          <a14:useLocalDpi xmlns:a14="http://schemas.microsoft.com/office/drawing/2010/main" val="0"/>
+                        </a:ext>
+                      </a:extLst>
+                    </a:blip>
+                    <a:srcRect/>
+                    <a:stretch>
+                      <a:fillRect/>
+                    </a:stretch>
+                  </pic:blipFill>
+                  <pic:spPr bwMode="auto">
+                    <a:xfrm>
+                      <a:off x="0" y="0"/>
+                      <a:ext cx="2133600" cy="1013460"/>
+                    </a:xfrm>
+                    <a:prstGeom prst="rect">
+                      <a:avLst/>
+                    </a:prstGeom>
+                    <a:noFill/>
+                    <a:ln>
+                      <a:noFill/>
+                    </a:ln>
+                  </pic:spPr>
+                </pic:pic>
+              </a:graphicData>
+            </a:graphic>
+          </wp:inline>
+        </w:drawing>
+      </w:r>
+    </w:p>
+    <w:p>
+      <w:pPr>
+        <w:spacing w:after="160" w:line="256" w:lineRule="auto"/>
+        <w:ind w:left="720"/>
+        <w:rPr>
+          <w:rFonts w:eastAsia="Calibri"/>
+          <w:szCs w:val="22"/>
+          <w:lang w:val="en-IN"/>
+        </w:rPr>
+      </w:pPr>
+      <w:r>
+        <w:rPr>
+          <w:rFonts w:eastAsia="Calibri"/>
+          <w:szCs w:val="22"/>
+          <w:lang w:val="en-IN"/>
+        </w:rPr>
+        <w:t>Rest of the tables are in 3NF form.</w:t>
+      </w:r>
+    </w:p>
+    <w:p>
+      <w:pPr>
+        <w:spacing w:after="160" w:line="256" w:lineRule="auto"/>
+        <w:ind w:left="720"/>
+        <w:rPr>
+          <w:rFonts w:eastAsia="Calibri"/>
+          <w:szCs w:val="22"/>
+          <w:lang w:val="en-IN"/>
+        </w:rPr>
+      </w:pPr>
+    </w:p>
+    <w:p>
+      <w:pPr>
+        <w:spacing w:after="160" w:line="256" w:lineRule="auto"/>
+        <w:ind w:left="720"/>
+        <w:rPr>
+          <w:rFonts w:eastAsia="Calibri"/>
+          <w:sz w:val="28"/>
+          <w:szCs w:val="22"/>
+          <w:lang w:val="en-IN"/>
+        </w:rPr>
+      </w:pPr>
+      <w:r>
+        <w:rPr>
+          <w:rFonts w:eastAsia="Calibri"/>
+          <w:b/>
+          <w:sz w:val="28"/>
+          <w:szCs w:val="22"/>
+          <w:lang w:val="en-IN"/>
+        </w:rPr>
+        <w:lastRenderedPageBreak/>
+        <w:t>5.2 BCNF</w:t>
+      </w:r>
+    </w:p>
+    <w:p>
+      <w:pPr>
+        <w:spacing w:after="160" w:line="256" w:lineRule="auto"/>
+        <w:ind w:left="720"/>
+        <w:rPr>
+          <w:rFonts w:eastAsia="Calibri"/>
+          <w:szCs w:val="22"/>
+          <w:lang w:val="en-IN"/>
+        </w:rPr>
+      </w:pPr>
+      <w:r>
+        <w:rPr>
+          <w:rFonts w:eastAsia="Calibri"/>
+          <w:szCs w:val="22"/>
+          <w:lang w:val="en-IN"/>
+        </w:rPr>
+        <w:t>Table complies with BCNF if it is in 3NF and for every functional dependency X-&gt;Y, X should be the super key of the table.</w:t>
+      </w:r>
+    </w:p>
+    <w:p>
+      <w:pPr>
+        <w:spacing w:after="160" w:line="256" w:lineRule="auto"/>
+        <w:ind w:left="720"/>
+        <w:rPr>
+          <w:rFonts w:eastAsia="Calibri"/>
+          <w:szCs w:val="22"/>
+          <w:lang w:val="en-IN"/>
+        </w:rPr>
+      </w:pPr>
+      <w:r>
+        <w:rPr>
+          <w:rFonts w:eastAsia="Calibri"/>
+          <w:szCs w:val="22"/>
+          <w:lang w:val="en-IN"/>
+        </w:rPr>
+        <w:t>From the above figures we can see that no table violates BCNF form</w:t>
+      </w:r>
+      <w:r>
+        <w:rPr>
+          <w:rFonts w:eastAsia="Calibri"/>
+          <w:szCs w:val="22"/>
+          <w:lang w:val="en-IN"/>
+        </w:rPr>
+        <w:t>.</w:t>
+      </w:r>
+      <w:r>
+        <w:rPr>
+          <w:rFonts w:eastAsia="Calibri"/>
+          <w:szCs w:val="22"/>
+          <w:lang w:val="en-IN"/>
+        </w:rPr>
+        <w:br/>
+      </w:r>
+    </w:p>
+    <w:p>
+      <w:pPr>
+        <w:pStyle w:val="ListParagraph"/>
+        <w:numPr>
+          <w:ilvl w:val="0"/>
+          <w:numId w:val="10"/>
+        </w:numPr>
+        <w:rPr>
+          <w:b/>
+          <w:sz w:val="32"/>
+          <w:szCs w:val="28"/>
+        </w:rPr>
+      </w:pPr>
+      <w:r>
+        <w:rPr>
+          <w:rFonts w:ascii="Times New Roman" w:hAnsi="Times New Roman"/>
+          <w:b/>
+          <w:sz w:val="32"/>
+          <w:szCs w:val="28"/>
+        </w:rPr>
+        <w:t>Conclusion</w:t>
+      </w:r>
+      <w:r>
+        <w:rPr>
+          <w:rFonts w:ascii="Times New Roman" w:hAnsi="Times New Roman"/>
+          <w:b/>
+          <w:sz w:val="32"/>
+          <w:szCs w:val="28"/>
+        </w:rPr>
+        <w:br/>
+      </w:r>
+      <w:r>
+        <w:rPr>
+          <w:rFonts w:ascii="Times New Roman" w:hAnsi="Times New Roman"/>
+          <w:sz w:val="24"/>
+          <w:szCs w:val="28"/>
+        </w:rPr>
+        <w:t xml:space="preserve">A </w:t>
+      </w:r>
+      <w:proofErr w:type="gramStart"/>
+      <w:r>
+        <w:rPr>
+          <w:rFonts w:ascii="Times New Roman" w:hAnsi="Times New Roman"/>
+          <w:sz w:val="24"/>
+          <w:szCs w:val="28"/>
+        </w:rPr>
+        <w:t>web based</w:t>
+      </w:r>
+      <w:proofErr w:type="gramEnd"/>
+      <w:r>
+        <w:rPr>
+          <w:rFonts w:ascii="Times New Roman" w:hAnsi="Times New Roman"/>
+          <w:sz w:val="24"/>
+          <w:szCs w:val="28"/>
+        </w:rPr>
+        <w:t xml:space="preserve"> application for accurate diagnosis of the medical condition given the observed symptoms</w:t>
+      </w:r>
+      <w:r>
+        <w:rPr>
+          <w:rFonts w:ascii="Times New Roman" w:hAnsi="Times New Roman"/>
+          <w:sz w:val="24"/>
+          <w:szCs w:val="28"/>
+        </w:rPr>
+        <w:t xml:space="preserve"> </w:t>
+      </w:r>
+      <w:r>
+        <w:rPr>
+          <w:rFonts w:ascii="Times New Roman" w:hAnsi="Times New Roman"/>
+          <w:sz w:val="24"/>
+          <w:szCs w:val="28"/>
+        </w:rPr>
+        <w:t>was implemented</w:t>
+      </w:r>
+      <w:r>
+        <w:rPr>
+          <w:rFonts w:ascii="Times New Roman" w:hAnsi="Times New Roman"/>
+          <w:sz w:val="24"/>
+          <w:szCs w:val="28"/>
+        </w:rPr>
+        <w:t xml:space="preserve"> in Django. The application satisfies the requirements stated in the SRS, and fulfilled the use cases described earlier.</w:t>
+      </w:r>
+      <w:r>
+        <w:rPr>
+          <w:rFonts w:ascii="Times New Roman" w:hAnsi="Times New Roman"/>
+          <w:sz w:val="24"/>
+          <w:szCs w:val="28"/>
+        </w:rPr>
+        <w:br/>
+        <w:t xml:space="preserve">Django was found to be a robust framework for developing </w:t>
+      </w:r>
+      <w:r>
+        <w:rPr>
+          <w:rFonts w:ascii="Times New Roman" w:hAnsi="Times New Roman"/>
+          <w:sz w:val="24"/>
+          <w:szCs w:val="28"/>
+        </w:rPr>
+        <w:t>server-side</w:t>
+      </w:r>
+      <w:r>
+        <w:rPr>
+          <w:rFonts w:ascii="Times New Roman" w:hAnsi="Times New Roman"/>
+          <w:sz w:val="24"/>
+          <w:szCs w:val="28"/>
+        </w:rPr>
+        <w:t xml:space="preserve"> component of applications, with various features such as </w:t>
+      </w:r>
+      <w:proofErr w:type="spellStart"/>
+      <w:r>
+        <w:rPr>
+          <w:rFonts w:ascii="Times New Roman" w:hAnsi="Times New Roman"/>
+          <w:sz w:val="24"/>
+          <w:szCs w:val="28"/>
+        </w:rPr>
+        <w:t>csrf</w:t>
+      </w:r>
+      <w:proofErr w:type="spellEnd"/>
+      <w:r>
+        <w:rPr>
+          <w:rFonts w:ascii="Times New Roman" w:hAnsi="Times New Roman"/>
+          <w:sz w:val="24"/>
+          <w:szCs w:val="28"/>
+        </w:rPr>
+        <w:t xml:space="preserve"> tokens for protection against injection attacks</w:t>
+      </w:r>
+      <w:r>
+        <w:rPr>
+          <w:rFonts w:ascii="Times New Roman" w:hAnsi="Times New Roman"/>
+          <w:sz w:val="24"/>
+          <w:szCs w:val="28"/>
+        </w:rPr>
+        <w:t>, AES encryption for secure credential processing and intuitive models and forms for database and UX development respectively.</w:t>
+      </w:r>
+      <w:r>
+        <w:rPr>
+          <w:rFonts w:ascii="Times New Roman" w:hAnsi="Times New Roman"/>
+          <w:sz w:val="24"/>
+          <w:szCs w:val="28"/>
+        </w:rPr>
+        <w:br/>
+        <w:t>However, it didn’t have in built support for integration of CSS in the forms and this was possible only using “hacks”.</w:t>
+      </w:r>
+      <w:r>
+        <w:rPr>
+          <w:rFonts w:ascii="Times New Roman" w:hAnsi="Times New Roman"/>
+          <w:sz w:val="24"/>
+          <w:szCs w:val="28"/>
+        </w:rPr>
+        <w:br/>
+        <w:t>The Neural Network predictor worked very well on common symptom inputs and correctly predicted their disease 100% of the time.</w:t>
+      </w:r>
+      <w:r>
+        <w:rPr>
+          <w:rFonts w:ascii="Times New Roman" w:hAnsi="Times New Roman"/>
+          <w:sz w:val="24"/>
+          <w:szCs w:val="28"/>
+        </w:rPr>
+        <w:br/>
+        <w:t>However, when meaningless combination of symptoms were fed into the model, it gave nonsensical outputs</w:t>
+      </w:r>
+      <w:r>
+        <w:rPr>
+          <w:rFonts w:ascii="Times New Roman" w:hAnsi="Times New Roman"/>
+          <w:sz w:val="24"/>
+          <w:szCs w:val="28"/>
+        </w:rPr>
+        <w:t>, (for example, a combination of “Headache, nausea, itching, pimples, skin rashes” gave the output “Acne”).</w:t>
+      </w:r>
+      <w:r>
+        <w:rPr>
+          <w:rFonts w:ascii="Times New Roman" w:hAnsi="Times New Roman"/>
+          <w:sz w:val="24"/>
+          <w:szCs w:val="28"/>
+        </w:rPr>
+        <w:br/>
+        <w:t>To mitigate the above,  we can implement checking of valid symptoms input, or a better solution would be to Give multiple diagnoses along with their probabilities.</w:t>
+      </w:r>
+      <w:r>
+        <w:rPr>
+          <w:rFonts w:ascii="Times New Roman" w:hAnsi="Times New Roman"/>
+          <w:sz w:val="24"/>
+          <w:szCs w:val="28"/>
+        </w:rPr>
+        <w:br/>
+      </w:r>
+    </w:p>
+    <w:p>
+      <w:pPr>
+        <w:pStyle w:val="ListParagraph"/>
+        <w:numPr>
+          <w:ilvl w:val="0"/>
+          <w:numId w:val="10"/>
+        </w:numPr>
+        <w:rPr>
+          <w:b/>
+          <w:sz w:val="32"/>
+          <w:szCs w:val="28"/>
+        </w:rPr>
+      </w:pPr>
+      <w:r>
+        <w:rPr>
+          <w:rFonts w:ascii="Times New Roman" w:hAnsi="Times New Roman"/>
+          <w:b/>
+          <w:sz w:val="32"/>
+          <w:szCs w:val="28"/>
+        </w:rPr>
+        <w:t>References</w:t>
+      </w:r>
+      <w:r>
+        <w:rPr>
+          <w:rFonts w:ascii="Times New Roman" w:hAnsi="Times New Roman"/>
+          <w:b/>
+          <w:sz w:val="32"/>
+          <w:szCs w:val="28"/>
+        </w:rPr>
+        <w:br/>
+      </w:r>
+      <w:r>
+        <w:rPr>
+          <w:rFonts w:ascii="Times New Roman" w:hAnsi="Times New Roman"/>
+          <w:sz w:val="24"/>
+          <w:szCs w:val="28"/>
+        </w:rPr>
+        <w:t xml:space="preserve">[1] </w:t>
+      </w:r>
+      <w:r>
+        <w:rPr>
+          <w:rFonts w:ascii="Times New Roman" w:hAnsi="Times New Roman"/>
+          <w:sz w:val="24"/>
+          <w:szCs w:val="28"/>
+        </w:rPr>
+        <w:t>Cheng-</w:t>
+      </w:r>
+      <w:proofErr w:type="spellStart"/>
+      <w:r>
+        <w:rPr>
+          <w:rFonts w:ascii="Times New Roman" w:hAnsi="Times New Roman"/>
+          <w:sz w:val="24"/>
+          <w:szCs w:val="28"/>
+        </w:rPr>
+        <w:t>HsiungWeng</w:t>
+      </w:r>
+      <w:proofErr w:type="spellEnd"/>
+      <w:r>
+        <w:rPr>
+          <w:rFonts w:ascii="Times New Roman" w:hAnsi="Times New Roman"/>
+          <w:sz w:val="24"/>
+          <w:szCs w:val="28"/>
+        </w:rPr>
+        <w:t xml:space="preserve">, </w:t>
+      </w:r>
+      <w:r>
+        <w:rPr>
+          <w:rFonts w:ascii="Times New Roman" w:hAnsi="Times New Roman"/>
+          <w:sz w:val="24"/>
+          <w:szCs w:val="28"/>
+        </w:rPr>
+        <w:t>Disease prediction with different types of neural network classifiers</w:t>
+      </w:r>
+      <w:r>
+        <w:rPr>
+          <w:rFonts w:ascii="Times New Roman" w:hAnsi="Times New Roman"/>
+          <w:sz w:val="24"/>
+          <w:szCs w:val="28"/>
+        </w:rPr>
+        <w:t>.</w:t>
+      </w:r>
+      <w:r>
+        <w:rPr>
+          <w:rFonts w:ascii="Times New Roman" w:hAnsi="Times New Roman"/>
+          <w:sz w:val="24"/>
+          <w:szCs w:val="28"/>
+        </w:rPr>
+        <w:br/>
+        <w:t xml:space="preserve">[2] </w:t>
+      </w:r>
+      <w:proofErr w:type="spellStart"/>
+      <w:r>
+        <w:rPr>
+          <w:rFonts w:ascii="Times New Roman" w:hAnsi="Times New Roman"/>
+          <w:sz w:val="24"/>
+          <w:szCs w:val="28"/>
+        </w:rPr>
+        <w:t>Dimitrios</w:t>
+      </w:r>
+      <w:proofErr w:type="spellEnd"/>
+      <w:r>
+        <w:rPr>
+          <w:rFonts w:ascii="Times New Roman" w:hAnsi="Times New Roman"/>
+          <w:sz w:val="24"/>
+          <w:szCs w:val="28"/>
+        </w:rPr>
+        <w:t xml:space="preserve"> H. </w:t>
+      </w:r>
+      <w:proofErr w:type="spellStart"/>
+      <w:r>
+        <w:rPr>
+          <w:rFonts w:ascii="Times New Roman" w:hAnsi="Times New Roman"/>
+          <w:sz w:val="24"/>
+          <w:szCs w:val="28"/>
+        </w:rPr>
+        <w:t>Mantzaris</w:t>
+      </w:r>
+      <w:proofErr w:type="spellEnd"/>
+      <w:r>
+        <w:rPr>
+          <w:rFonts w:ascii="Times New Roman" w:hAnsi="Times New Roman"/>
+          <w:sz w:val="24"/>
+          <w:szCs w:val="28"/>
+        </w:rPr>
+        <w:t xml:space="preserve">, </w:t>
+      </w:r>
+      <w:r>
+        <w:rPr>
+          <w:rFonts w:ascii="Times New Roman" w:hAnsi="Times New Roman"/>
+          <w:sz w:val="24"/>
+          <w:szCs w:val="28"/>
+        </w:rPr>
+        <w:t>Medical disease prediction using Artificial Neural Networks</w:t>
+      </w:r>
+      <w:r>
+        <w:rPr>
+          <w:rFonts w:ascii="Times New Roman" w:hAnsi="Times New Roman"/>
+          <w:sz w:val="24"/>
+          <w:szCs w:val="28"/>
+        </w:rPr>
+        <w:t>.</w:t>
+      </w:r>
+      <w:r>
+        <w:rPr>
+          <w:rFonts w:ascii="Times New Roman" w:hAnsi="Times New Roman"/>
+          <w:sz w:val="24"/>
+          <w:szCs w:val="28"/>
+        </w:rPr>
+        <w:br/>
+        <w:t xml:space="preserve">[3] </w:t>
+      </w:r>
+      <w:proofErr w:type="spellStart"/>
+      <w:r>
+        <w:rPr>
+          <w:rFonts w:ascii="Times New Roman" w:hAnsi="Times New Roman"/>
+          <w:sz w:val="24"/>
+          <w:szCs w:val="28"/>
+        </w:rPr>
+        <w:t>Azati</w:t>
+      </w:r>
+      <w:proofErr w:type="spellEnd"/>
+      <w:r>
+        <w:rPr>
+          <w:rFonts w:ascii="Times New Roman" w:hAnsi="Times New Roman"/>
+          <w:sz w:val="24"/>
+          <w:szCs w:val="28"/>
+        </w:rPr>
+        <w:t xml:space="preserve"> Software Inc., </w:t>
+      </w:r>
+      <w:r>
+        <w:rPr>
+          <w:rFonts w:ascii="Times New Roman" w:hAnsi="Times New Roman"/>
+          <w:sz w:val="24"/>
+          <w:szCs w:val="28"/>
+        </w:rPr>
+        <w:t>Disease prediction and classification with Artificial Neural Networks</w:t>
+      </w:r>
+      <w:r>
+        <w:rPr>
+          <w:rFonts w:ascii="Times New Roman" w:hAnsi="Times New Roman"/>
+          <w:sz w:val="24"/>
+          <w:szCs w:val="28"/>
+        </w:rPr>
+        <w:t>.</w:t>
+      </w:r>
+      <w:r>
+        <w:rPr>
+          <w:rFonts w:ascii="Times New Roman" w:hAnsi="Times New Roman"/>
+          <w:sz w:val="24"/>
+          <w:szCs w:val="28"/>
+        </w:rPr>
+        <w:br/>
+        <w:t>[4] The Django Project, Django Documentation.</w:t>
+      </w:r>
+      <w:r>
+        <w:rPr>
+          <w:rFonts w:ascii="Times New Roman" w:hAnsi="Times New Roman"/>
+          <w:sz w:val="24"/>
+          <w:szCs w:val="28"/>
+        </w:rPr>
+        <w:br/>
+        <w:t xml:space="preserve">[5] </w:t>
+      </w:r>
+      <w:proofErr w:type="spellStart"/>
+      <w:r>
+        <w:rPr>
+          <w:rFonts w:ascii="Times New Roman" w:hAnsi="Times New Roman"/>
+          <w:sz w:val="24"/>
+          <w:szCs w:val="28"/>
+        </w:rPr>
+        <w:t>Jazzband</w:t>
+      </w:r>
+      <w:proofErr w:type="spellEnd"/>
+      <w:r>
+        <w:rPr>
+          <w:rFonts w:ascii="Times New Roman" w:hAnsi="Times New Roman"/>
+          <w:sz w:val="24"/>
+          <w:szCs w:val="28"/>
+        </w:rPr>
+        <w:t xml:space="preserve"> on </w:t>
+      </w:r>
+      <w:proofErr w:type="spellStart"/>
+      <w:r>
+        <w:rPr>
+          <w:rFonts w:ascii="Times New Roman" w:hAnsi="Times New Roman"/>
+          <w:sz w:val="24"/>
+          <w:szCs w:val="28"/>
+        </w:rPr>
+        <w:t>github</w:t>
+      </w:r>
+      <w:proofErr w:type="spellEnd"/>
+      <w:r>
+        <w:rPr>
+          <w:rFonts w:ascii="Times New Roman" w:hAnsi="Times New Roman"/>
+          <w:sz w:val="24"/>
+          <w:szCs w:val="28"/>
+        </w:rPr>
+        <w:t>, The Django-Widget-T</w:t>
+      </w:r>
+      <w:bookmarkStart w:id="5" w:name="_GoBack"/>
+      <w:bookmarkEnd w:id="5"/>
+      <w:r>
+        <w:rPr>
+          <w:rFonts w:ascii="Times New Roman" w:hAnsi="Times New Roman"/>
+          <w:sz w:val="24"/>
+          <w:szCs w:val="28"/>
+        </w:rPr>
+        <w:t>weaks package.</w:t>
+      </w:r>
+    </w:p>
     <w:sectPr>
-      <w:footerReference w:type="default" r:id="rId14"/>
+      <w:footerReference w:type="default" r:id="rId21"/>
       <w:pgSz w:w="11906" w:h="16838" w:code="9"/>
       <w:pgMar w:top="907" w:right="907" w:bottom="720" w:left="1526" w:header="720" w:footer="720" w:gutter="0"/>
       <w:cols w:space="720"/>
@@ -6197,6 +7718,119 @@
     </w:lvl>
   </w:abstractNum>
   <w:abstractNum w:abstractNumId="3" w15:restartNumberingAfterBreak="0">
+    <w:nsid w:val="30846CA1"/>
+    <w:multiLevelType w:val="hybridMultilevel"/>
+    <w:tmpl w:val="659C7AF4"/>
+    <w:lvl w:ilvl="0" w:tplc="40090001">
+      <w:start w:val="1"/>
+      <w:numFmt w:val="bullet"/>
+      <w:lvlText w:val=""/>
+      <w:lvlJc w:val="left"/>
+      <w:pPr>
+        <w:ind w:left="1440" w:hanging="360"/>
+      </w:pPr>
+      <w:rPr>
+        <w:rFonts w:ascii="Symbol" w:hAnsi="Symbol" w:hint="default"/>
+      </w:rPr>
+    </w:lvl>
+    <w:lvl w:ilvl="1" w:tplc="40090003">
+      <w:start w:val="1"/>
+      <w:numFmt w:val="bullet"/>
+      <w:lvlText w:val="o"/>
+      <w:lvlJc w:val="left"/>
+      <w:pPr>
+        <w:ind w:left="2160" w:hanging="360"/>
+      </w:pPr>
+      <w:rPr>
+        <w:rFonts w:ascii="Courier New" w:hAnsi="Courier New" w:cs="Courier New" w:hint="default"/>
+      </w:rPr>
+    </w:lvl>
+    <w:lvl w:ilvl="2" w:tplc="40090005">
+      <w:start w:val="1"/>
+      <w:numFmt w:val="bullet"/>
+      <w:lvlText w:val=""/>
+      <w:lvlJc w:val="left"/>
+      <w:pPr>
+        <w:ind w:left="2880" w:hanging="360"/>
+      </w:pPr>
+      <w:rPr>
+        <w:rFonts w:ascii="Wingdings" w:hAnsi="Wingdings" w:hint="default"/>
+      </w:rPr>
+    </w:lvl>
+    <w:lvl w:ilvl="3" w:tplc="40090001">
+      <w:start w:val="1"/>
+      <w:numFmt w:val="bullet"/>
+      <w:lvlText w:val=""/>
+      <w:lvlJc w:val="left"/>
+      <w:pPr>
+        <w:ind w:left="3600" w:hanging="360"/>
+      </w:pPr>
+      <w:rPr>
+        <w:rFonts w:ascii="Symbol" w:hAnsi="Symbol" w:hint="default"/>
+      </w:rPr>
+    </w:lvl>
+    <w:lvl w:ilvl="4" w:tplc="40090003">
+      <w:start w:val="1"/>
+      <w:numFmt w:val="bullet"/>
+      <w:lvlText w:val="o"/>
+      <w:lvlJc w:val="left"/>
+      <w:pPr>
+        <w:ind w:left="4320" w:hanging="360"/>
+      </w:pPr>
+      <w:rPr>
+        <w:rFonts w:ascii="Courier New" w:hAnsi="Courier New" w:cs="Courier New" w:hint="default"/>
+      </w:rPr>
+    </w:lvl>
+    <w:lvl w:ilvl="5" w:tplc="40090005">
+      <w:start w:val="1"/>
+      <w:numFmt w:val="bullet"/>
+      <w:lvlText w:val=""/>
+      <w:lvlJc w:val="left"/>
+      <w:pPr>
+        <w:ind w:left="5040" w:hanging="360"/>
+      </w:pPr>
+      <w:rPr>
+        <w:rFonts w:ascii="Wingdings" w:hAnsi="Wingdings" w:hint="default"/>
+      </w:rPr>
+    </w:lvl>
+    <w:lvl w:ilvl="6" w:tplc="40090001">
+      <w:start w:val="1"/>
+      <w:numFmt w:val="bullet"/>
+      <w:lvlText w:val=""/>
+      <w:lvlJc w:val="left"/>
+      <w:pPr>
+        <w:ind w:left="5760" w:hanging="360"/>
+      </w:pPr>
+      <w:rPr>
+        <w:rFonts w:ascii="Symbol" w:hAnsi="Symbol" w:hint="default"/>
+      </w:rPr>
+    </w:lvl>
+    <w:lvl w:ilvl="7" w:tplc="40090003">
+      <w:start w:val="1"/>
+      <w:numFmt w:val="bullet"/>
+      <w:lvlText w:val="o"/>
+      <w:lvlJc w:val="left"/>
+      <w:pPr>
+        <w:ind w:left="6480" w:hanging="360"/>
+      </w:pPr>
+      <w:rPr>
+        <w:rFonts w:ascii="Courier New" w:hAnsi="Courier New" w:cs="Courier New" w:hint="default"/>
+      </w:rPr>
+    </w:lvl>
+    <w:lvl w:ilvl="8" w:tplc="40090005">
+      <w:start w:val="1"/>
+      <w:numFmt w:val="bullet"/>
+      <w:lvlText w:val=""/>
+      <w:lvlJc w:val="left"/>
+      <w:pPr>
+        <w:ind w:left="7200" w:hanging="360"/>
+      </w:pPr>
+      <w:rPr>
+        <w:rFonts w:ascii="Wingdings" w:hAnsi="Wingdings" w:hint="default"/>
+      </w:rPr>
+    </w:lvl>
+  </w:abstractNum>
+  <w:abstractNum w:abstractNumId="4" w15:restartNumberingAfterBreak="0">
     <w:nsid w:val="32F22264"/>
     <w:multiLevelType w:val="multilevel"/>
     <w:tmpl w:val="1B085C54"/>
@@ -6317,7 +7951,7 @@
       </w:rPr>
     </w:lvl>
   </w:abstractNum>
-  <w:abstractNum w:abstractNumId="4" w15:restartNumberingAfterBreak="0">
+  <w:abstractNum w:abstractNumId="5" w15:restartNumberingAfterBreak="0">
     <w:nsid w:val="3FF306D5"/>
     <w:multiLevelType w:val="hybridMultilevel"/>
     <w:tmpl w:val="A70620CE"/>
@@ -6430,7 +8064,7 @@
       </w:rPr>
     </w:lvl>
   </w:abstractNum>
-  <w:abstractNum w:abstractNumId="5" w15:restartNumberingAfterBreak="0">
+  <w:abstractNum w:abstractNumId="6" w15:restartNumberingAfterBreak="0">
     <w:nsid w:val="40B6520F"/>
     <w:multiLevelType w:val="multilevel"/>
     <w:tmpl w:val="35F42FC6"/>
@@ -6555,7 +8189,7 @@
       </w:rPr>
     </w:lvl>
   </w:abstractNum>
-  <w:abstractNum w:abstractNumId="6" w15:restartNumberingAfterBreak="0">
+  <w:abstractNum w:abstractNumId="7" w15:restartNumberingAfterBreak="0">
     <w:nsid w:val="452860F9"/>
     <w:multiLevelType w:val="multilevel"/>
     <w:tmpl w:val="1B085C54"/>
@@ -6676,7 +8310,7 @@
       </w:rPr>
     </w:lvl>
   </w:abstractNum>
-  <w:abstractNum w:abstractNumId="7" w15:restartNumberingAfterBreak="0">
+  <w:abstractNum w:abstractNumId="8" w15:restartNumberingAfterBreak="0">
     <w:nsid w:val="45796955"/>
     <w:multiLevelType w:val="multilevel"/>
     <w:tmpl w:val="4009001F"/>
@@ -6762,11 +8396,11 @@
       </w:pPr>
     </w:lvl>
   </w:abstractNum>
-  <w:abstractNum w:abstractNumId="8" w15:restartNumberingAfterBreak="0">
+  <w:abstractNum w:abstractNumId="9" w15:restartNumberingAfterBreak="0">
     <w:nsid w:val="4CF33CCE"/>
     <w:multiLevelType w:val="hybridMultilevel"/>
-    <w:tmpl w:val="E8EAF940"/>
-    <w:lvl w:ilvl="0" w:tplc="6EA8BA2C">
+    <w:tmpl w:val="0BA869B6"/>
+    <w:lvl w:ilvl="0" w:tplc="0C30CC70">
       <w:start w:val="3"/>
       <w:numFmt w:val="decimal"/>
       <w:lvlText w:val="%1."/>
@@ -6775,7 +8409,7 @@
         <w:ind w:left="720" w:hanging="360"/>
       </w:pPr>
       <w:rPr>
-        <w:rFonts w:hint="default"/>
+        <w:rFonts w:ascii="Times New Roman" w:hAnsi="Times New Roman" w:cs="Times New Roman" w:hint="default"/>
         <w:sz w:val="32"/>
       </w:rPr>
     </w:lvl>
@@ -6852,7 +8486,7 @@
       </w:pPr>
     </w:lvl>
   </w:abstractNum>
-  <w:abstractNum w:abstractNumId="9" w15:restartNumberingAfterBreak="0">
+  <w:abstractNum w:abstractNumId="10" w15:restartNumberingAfterBreak="0">
     <w:nsid w:val="4F855F4F"/>
     <w:multiLevelType w:val="hybridMultilevel"/>
     <w:tmpl w:val="247AAFC2"/>
@@ -6942,7 +8576,7 @@
       </w:pPr>
     </w:lvl>
   </w:abstractNum>
-  <w:abstractNum w:abstractNumId="10" w15:restartNumberingAfterBreak="0">
+  <w:abstractNum w:abstractNumId="11" w15:restartNumberingAfterBreak="0">
     <w:nsid w:val="50D53FA3"/>
     <w:multiLevelType w:val="multilevel"/>
     <w:tmpl w:val="11600378"/>
@@ -7057,7 +8691,7 @@
       </w:rPr>
     </w:lvl>
   </w:abstractNum>
-  <w:abstractNum w:abstractNumId="11" w15:restartNumberingAfterBreak="0">
+  <w:abstractNum w:abstractNumId="12" w15:restartNumberingAfterBreak="0">
     <w:nsid w:val="52635CE1"/>
     <w:multiLevelType w:val="multilevel"/>
     <w:tmpl w:val="4009001F"/>
@@ -7143,7 +8777,7 @@
       </w:pPr>
     </w:lvl>
   </w:abstractNum>
-  <w:abstractNum w:abstractNumId="12" w15:restartNumberingAfterBreak="0">
+  <w:abstractNum w:abstractNumId="13" w15:restartNumberingAfterBreak="0">
     <w:nsid w:val="53CB5BFE"/>
     <w:multiLevelType w:val="multilevel"/>
     <w:tmpl w:val="AF24753E"/>
@@ -7256,7 +8890,7 @@
       </w:rPr>
     </w:lvl>
   </w:abstractNum>
-  <w:abstractNum w:abstractNumId="13" w15:restartNumberingAfterBreak="0">
+  <w:abstractNum w:abstractNumId="14" w15:restartNumberingAfterBreak="0">
     <w:nsid w:val="5DA262D6"/>
     <w:multiLevelType w:val="hybridMultilevel"/>
     <w:tmpl w:val="0D1408AC"/>
@@ -7370,13 +9004,13 @@
     </w:lvl>
   </w:abstractNum>
   <w:num w:numId="1">
+    <w:abstractNumId w:val="7"/>
+  </w:num>
+  <w:num w:numId="2">
     <w:abstractNumId w:val="6"/>
   </w:num>
-  <w:num w:numId="2">
+  <w:num w:numId="3">
     <w:abstractNumId w:val="5"/>
-  </w:num>
-  <w:num w:numId="3">
-    <w:abstractNumId w:val="4"/>
   </w:num>
   <w:num w:numId="4">
     <w:abstractNumId w:val="1"/>
@@ -7385,31 +9019,43 @@
     <w:abstractNumId w:val="2"/>
   </w:num>
   <w:num w:numId="6">
-    <w:abstractNumId w:val="3"/>
+    <w:abstractNumId w:val="4"/>
   </w:num>
   <w:num w:numId="7">
-    <w:abstractNumId w:val="13"/>
+    <w:abstractNumId w:val="14"/>
   </w:num>
   <w:num w:numId="8">
-    <w:abstractNumId w:val="7"/>
+    <w:abstractNumId w:val="8"/>
   </w:num>
   <w:num w:numId="9">
-    <w:abstractNumId w:val="11"/>
+    <w:abstractNumId w:val="12"/>
   </w:num>
   <w:num w:numId="10">
-    <w:abstractNumId w:val="8"/>
+    <w:abstractNumId w:val="9"/>
   </w:num>
   <w:num w:numId="11">
-    <w:abstractNumId w:val="9"/>
+    <w:abstractNumId w:val="10"/>
   </w:num>
   <w:num w:numId="12">
     <w:abstractNumId w:val="0"/>
   </w:num>
   <w:num w:numId="13">
-    <w:abstractNumId w:val="12"/>
+    <w:abstractNumId w:val="13"/>
   </w:num>
   <w:num w:numId="14">
-    <w:abstractNumId w:val="10"/>
+    <w:abstractNumId w:val="11"/>
+  </w:num>
+  <w:num w:numId="15">
+    <w:abstractNumId w:val="3"/>
+    <w:lvlOverride w:ilvl="0"/>
+    <w:lvlOverride w:ilvl="1"/>
+    <w:lvlOverride w:ilvl="2"/>
+    <w:lvlOverride w:ilvl="3"/>
+    <w:lvlOverride w:ilvl="4"/>
+    <w:lvlOverride w:ilvl="5"/>
+    <w:lvlOverride w:ilvl="6"/>
+    <w:lvlOverride w:ilvl="7"/>
+    <w:lvlOverride w:ilvl="8"/>
   </w:num>
   <w:numIdMacAtCleanup w:val="5"/>
 </w:numbering>
@@ -8526,11 +10172,18 @@
 </file>
 
 <file path=customXml/item1.xml><?xml version="1.0" encoding="utf-8"?>
-<b:Sources xmlns:b="http://schemas.openxmlformats.org/officeDocument/2006/bibliography" xmlns="http://schemas.openxmlformats.org/officeDocument/2006/bibliography" SelectedStyle="\APA.XSL" StyleName="APA"/>
+<b:Sources xmlns:b="http://schemas.openxmlformats.org/officeDocument/2006/bibliography" xmlns="http://schemas.openxmlformats.org/officeDocument/2006/bibliography" SelectedStyle="\APA.XSL" StyleName="APA">
+  <b:Source>
+    <b:Tag>Placeholder1</b:Tag>
+    <b:SourceType>Book</b:SourceType>
+    <b:Guid>{FC7F9CD2-7A5B-42A1-BF4A-1AF7B575CB9B}</b:Guid>
+    <b:RefOrder>1</b:RefOrder>
+  </b:Source>
+</b:Sources>
 </file>
 
 <file path=customXml/itemProps1.xml><?xml version="1.0" encoding="utf-8"?>
-<ds:datastoreItem xmlns:ds="http://schemas.openxmlformats.org/officeDocument/2006/customXml" ds:itemID="{FFF31488-96E6-4CEF-83B1-5BFF55345313}">
+<ds:datastoreItem xmlns:ds="http://schemas.openxmlformats.org/officeDocument/2006/customXml" ds:itemID="{5751040D-97F3-416B-9FA8-372D92D0E9DC}">
   <ds:schemaRefs>
     <ds:schemaRef ds:uri="http://schemas.openxmlformats.org/officeDocument/2006/bibliography"/>
   </ds:schemaRefs>

</xml_diff>